<commit_message>
Finalisation changement algo pour correctionDureeNotes avant passage aux tests
</commit_message>
<xml_diff>
--- a/Docs/AR/CorrectionDurées.docx
+++ b/Docs/AR/CorrectionDurées.docx
@@ -189,7 +189,19 @@
               <w:cnfStyle w:val="100000000000" w:firstRow="1" w:lastRow="0" w:firstColumn="0" w:lastColumn="0" w:oddVBand="0" w:evenVBand="0" w:oddHBand="0" w:evenHBand="0" w:firstRowFirstColumn="0" w:firstRowLastColumn="0" w:lastRowFirstColumn="0" w:lastRowLastColumn="0"/>
             </w:pPr>
             <w:r>
-              <w:t>Durée Tronquée (DT)</w:t>
+              <w:t xml:space="preserve">Durée </w:t>
+            </w:r>
+            <w:r>
+              <w:t>Inférieure</w:t>
+            </w:r>
+            <w:r>
+              <w:t xml:space="preserve"> (D</w:t>
+            </w:r>
+            <w:r>
+              <w:t>I</w:t>
+            </w:r>
+            <w:r>
+              <w:t>)</w:t>
             </w:r>
           </w:p>
         </w:tc>
@@ -208,7 +220,10 @@
             </w:r>
             <w:proofErr w:type="spellEnd"/>
             <w:r>
-              <w:t xml:space="preserve"> DT</w:t>
+              <w:t xml:space="preserve"> D</w:t>
+            </w:r>
+            <w:r>
+              <w:t>I</w:t>
             </w:r>
           </w:p>
         </w:tc>
@@ -249,196 +264,6 @@
       <w:tr>
         <w:trPr>
           <w:cnfStyle w:val="000000100000" w:firstRow="0" w:lastRow="0" w:firstColumn="0" w:lastColumn="0" w:oddVBand="0" w:evenVBand="0" w:oddHBand="1" w:evenHBand="0" w:firstRowFirstColumn="0" w:firstRowLastColumn="0" w:lastRowFirstColumn="0" w:lastRowLastColumn="0"/>
-          <w:trHeight w:val="304"/>
-        </w:trPr>
-        <w:tc>
-          <w:tcPr>
-            <w:cnfStyle w:val="001000000000" w:firstRow="0" w:lastRow="0" w:firstColumn="1" w:lastColumn="0" w:oddVBand="0" w:evenVBand="0" w:oddHBand="0" w:evenHBand="0" w:firstRowFirstColumn="0" w:firstRowLastColumn="0" w:lastRowFirstColumn="0" w:lastRowLastColumn="0"/>
-            <w:tcW w:w="1859" w:type="dxa"/>
-          </w:tcPr>
-          <w:p>
-            <w:pPr>
-              <w:jc w:val="center"/>
-            </w:pPr>
-            <w:r>
-              <w:t>4</w:t>
-            </w:r>
-          </w:p>
-        </w:tc>
-        <w:tc>
-          <w:tcPr>
-            <w:tcW w:w="1859" w:type="dxa"/>
-          </w:tcPr>
-          <w:p>
-            <w:pPr>
-              <w:jc w:val="center"/>
-              <w:cnfStyle w:val="000000100000" w:firstRow="0" w:lastRow="0" w:firstColumn="0" w:lastColumn="0" w:oddVBand="0" w:evenVBand="0" w:oddHBand="1" w:evenHBand="0" w:firstRowFirstColumn="0" w:firstRowLastColumn="0" w:lastRowFirstColumn="0" w:lastRowLastColumn="0"/>
-            </w:pPr>
-          </w:p>
-        </w:tc>
-        <w:tc>
-          <w:tcPr>
-            <w:tcW w:w="1859" w:type="dxa"/>
-          </w:tcPr>
-          <w:p>
-            <w:pPr>
-              <w:jc w:val="center"/>
-              <w:cnfStyle w:val="000000100000" w:firstRow="0" w:lastRow="0" w:firstColumn="0" w:lastColumn="0" w:oddVBand="0" w:evenVBand="0" w:oddHBand="1" w:evenHBand="0" w:firstRowFirstColumn="0" w:firstRowLastColumn="0" w:lastRowFirstColumn="0" w:lastRowLastColumn="0"/>
-            </w:pPr>
-          </w:p>
-        </w:tc>
-        <w:tc>
-          <w:tcPr>
-            <w:tcW w:w="1860" w:type="dxa"/>
-          </w:tcPr>
-          <w:p>
-            <w:pPr>
-              <w:jc w:val="center"/>
-              <w:cnfStyle w:val="000000100000" w:firstRow="0" w:lastRow="0" w:firstColumn="0" w:lastColumn="0" w:oddVBand="0" w:evenVBand="0" w:oddHBand="1" w:evenHBand="0" w:firstRowFirstColumn="0" w:firstRowLastColumn="0" w:lastRowFirstColumn="0" w:lastRowLastColumn="0"/>
-            </w:pPr>
-          </w:p>
-        </w:tc>
-        <w:tc>
-          <w:tcPr>
-            <w:tcW w:w="1860" w:type="dxa"/>
-          </w:tcPr>
-          <w:p>
-            <w:pPr>
-              <w:jc w:val="center"/>
-              <w:cnfStyle w:val="000000100000" w:firstRow="0" w:lastRow="0" w:firstColumn="0" w:lastColumn="0" w:oddVBand="0" w:evenVBand="0" w:oddHBand="1" w:evenHBand="0" w:firstRowFirstColumn="0" w:firstRowLastColumn="0" w:lastRowFirstColumn="0" w:lastRowLastColumn="0"/>
-            </w:pPr>
-          </w:p>
-        </w:tc>
-      </w:tr>
-      <w:tr>
-        <w:trPr>
-          <w:trHeight w:val="304"/>
-        </w:trPr>
-        <w:tc>
-          <w:tcPr>
-            <w:cnfStyle w:val="001000000000" w:firstRow="0" w:lastRow="0" w:firstColumn="1" w:lastColumn="0" w:oddVBand="0" w:evenVBand="0" w:oddHBand="0" w:evenHBand="0" w:firstRowFirstColumn="0" w:firstRowLastColumn="0" w:lastRowFirstColumn="0" w:lastRowLastColumn="0"/>
-            <w:tcW w:w="1859" w:type="dxa"/>
-          </w:tcPr>
-          <w:p>
-            <w:pPr>
-              <w:jc w:val="center"/>
-            </w:pPr>
-            <w:r>
-              <w:t>4</w:t>
-            </w:r>
-          </w:p>
-        </w:tc>
-        <w:tc>
-          <w:tcPr>
-            <w:tcW w:w="1859" w:type="dxa"/>
-          </w:tcPr>
-          <w:p>
-            <w:pPr>
-              <w:jc w:val="center"/>
-              <w:cnfStyle w:val="000000000000" w:firstRow="0" w:lastRow="0" w:firstColumn="0" w:lastColumn="0" w:oddVBand="0" w:evenVBand="0" w:oddHBand="0" w:evenHBand="0" w:firstRowFirstColumn="0" w:firstRowLastColumn="0" w:lastRowFirstColumn="0" w:lastRowLastColumn="0"/>
-            </w:pPr>
-          </w:p>
-        </w:tc>
-        <w:tc>
-          <w:tcPr>
-            <w:tcW w:w="1859" w:type="dxa"/>
-          </w:tcPr>
-          <w:p>
-            <w:pPr>
-              <w:jc w:val="center"/>
-              <w:cnfStyle w:val="000000000000" w:firstRow="0" w:lastRow="0" w:firstColumn="0" w:lastColumn="0" w:oddVBand="0" w:evenVBand="0" w:oddHBand="0" w:evenHBand="0" w:firstRowFirstColumn="0" w:firstRowLastColumn="0" w:lastRowFirstColumn="0" w:lastRowLastColumn="0"/>
-            </w:pPr>
-          </w:p>
-        </w:tc>
-        <w:tc>
-          <w:tcPr>
-            <w:tcW w:w="1860" w:type="dxa"/>
-          </w:tcPr>
-          <w:p>
-            <w:pPr>
-              <w:jc w:val="center"/>
-              <w:cnfStyle w:val="000000000000" w:firstRow="0" w:lastRow="0" w:firstColumn="0" w:lastColumn="0" w:oddVBand="0" w:evenVBand="0" w:oddHBand="0" w:evenHBand="0" w:firstRowFirstColumn="0" w:firstRowLastColumn="0" w:lastRowFirstColumn="0" w:lastRowLastColumn="0"/>
-            </w:pPr>
-          </w:p>
-        </w:tc>
-        <w:tc>
-          <w:tcPr>
-            <w:tcW w:w="1860" w:type="dxa"/>
-          </w:tcPr>
-          <w:p>
-            <w:pPr>
-              <w:jc w:val="center"/>
-              <w:cnfStyle w:val="000000000000" w:firstRow="0" w:lastRow="0" w:firstColumn="0" w:lastColumn="0" w:oddVBand="0" w:evenVBand="0" w:oddHBand="0" w:evenHBand="0" w:firstRowFirstColumn="0" w:firstRowLastColumn="0" w:lastRowFirstColumn="0" w:lastRowLastColumn="0"/>
-            </w:pPr>
-          </w:p>
-        </w:tc>
-      </w:tr>
-      <w:tr>
-        <w:trPr>
-          <w:cnfStyle w:val="000000100000" w:firstRow="0" w:lastRow="0" w:firstColumn="0" w:lastColumn="0" w:oddVBand="0" w:evenVBand="0" w:oddHBand="1" w:evenHBand="0" w:firstRowFirstColumn="0" w:firstRowLastColumn="0" w:lastRowFirstColumn="0" w:lastRowLastColumn="0"/>
-          <w:trHeight w:val="304"/>
-        </w:trPr>
-        <w:tc>
-          <w:tcPr>
-            <w:cnfStyle w:val="001000000000" w:firstRow="0" w:lastRow="0" w:firstColumn="1" w:lastColumn="0" w:oddVBand="0" w:evenVBand="0" w:oddHBand="0" w:evenHBand="0" w:firstRowFirstColumn="0" w:firstRowLastColumn="0" w:lastRowFirstColumn="0" w:lastRowLastColumn="0"/>
-            <w:tcW w:w="1859" w:type="dxa"/>
-          </w:tcPr>
-          <w:p>
-            <w:pPr>
-              <w:jc w:val="center"/>
-            </w:pPr>
-            <w:r>
-              <w:t>5</w:t>
-            </w:r>
-          </w:p>
-        </w:tc>
-        <w:tc>
-          <w:tcPr>
-            <w:tcW w:w="1859" w:type="dxa"/>
-          </w:tcPr>
-          <w:p>
-            <w:pPr>
-              <w:jc w:val="center"/>
-              <w:cnfStyle w:val="000000100000" w:firstRow="0" w:lastRow="0" w:firstColumn="0" w:lastColumn="0" w:oddVBand="0" w:evenVBand="0" w:oddHBand="1" w:evenHBand="0" w:firstRowFirstColumn="0" w:firstRowLastColumn="0" w:lastRowFirstColumn="0" w:lastRowLastColumn="0"/>
-            </w:pPr>
-          </w:p>
-        </w:tc>
-        <w:tc>
-          <w:tcPr>
-            <w:tcW w:w="1859" w:type="dxa"/>
-          </w:tcPr>
-          <w:p>
-            <w:pPr>
-              <w:jc w:val="center"/>
-              <w:cnfStyle w:val="000000100000" w:firstRow="0" w:lastRow="0" w:firstColumn="0" w:lastColumn="0" w:oddVBand="0" w:evenVBand="0" w:oddHBand="1" w:evenHBand="0" w:firstRowFirstColumn="0" w:firstRowLastColumn="0" w:lastRowFirstColumn="0" w:lastRowLastColumn="0"/>
-            </w:pPr>
-          </w:p>
-        </w:tc>
-        <w:tc>
-          <w:tcPr>
-            <w:tcW w:w="1860" w:type="dxa"/>
-          </w:tcPr>
-          <w:p>
-            <w:pPr>
-              <w:jc w:val="center"/>
-              <w:cnfStyle w:val="000000100000" w:firstRow="0" w:lastRow="0" w:firstColumn="0" w:lastColumn="0" w:oddVBand="0" w:evenVBand="0" w:oddHBand="1" w:evenHBand="0" w:firstRowFirstColumn="0" w:firstRowLastColumn="0" w:lastRowFirstColumn="0" w:lastRowLastColumn="0"/>
-            </w:pPr>
-          </w:p>
-        </w:tc>
-        <w:tc>
-          <w:tcPr>
-            <w:tcW w:w="1860" w:type="dxa"/>
-          </w:tcPr>
-          <w:p>
-            <w:pPr>
-              <w:jc w:val="center"/>
-              <w:cnfStyle w:val="000000100000" w:firstRow="0" w:lastRow="0" w:firstColumn="0" w:lastColumn="0" w:oddVBand="0" w:evenVBand="0" w:oddHBand="1" w:evenHBand="0" w:firstRowFirstColumn="0" w:firstRowLastColumn="0" w:lastRowFirstColumn="0" w:lastRowLastColumn="0"/>
-            </w:pPr>
-          </w:p>
-        </w:tc>
-      </w:tr>
-      <w:tr>
-        <w:trPr>
           <w:trHeight w:val="304"/>
         </w:trPr>
         <w:tc>
@@ -472,6 +297,79 @@
           <w:p>
             <w:pPr>
               <w:jc w:val="center"/>
+              <w:cnfStyle w:val="000000100000" w:firstRow="0" w:lastRow="0" w:firstColumn="0" w:lastColumn="0" w:oddVBand="0" w:evenVBand="0" w:oddHBand="1" w:evenHBand="0" w:firstRowFirstColumn="0" w:firstRowLastColumn="0" w:lastRowFirstColumn="0" w:lastRowLastColumn="0"/>
+            </w:pPr>
+          </w:p>
+        </w:tc>
+        <w:tc>
+          <w:tcPr>
+            <w:tcW w:w="1859" w:type="dxa"/>
+          </w:tcPr>
+          <w:p>
+            <w:pPr>
+              <w:jc w:val="center"/>
+              <w:cnfStyle w:val="000000100000" w:firstRow="0" w:lastRow="0" w:firstColumn="0" w:lastColumn="0" w:oddVBand="0" w:evenVBand="0" w:oddHBand="1" w:evenHBand="0" w:firstRowFirstColumn="0" w:firstRowLastColumn="0" w:lastRowFirstColumn="0" w:lastRowLastColumn="0"/>
+            </w:pPr>
+          </w:p>
+        </w:tc>
+        <w:tc>
+          <w:tcPr>
+            <w:tcW w:w="1860" w:type="dxa"/>
+          </w:tcPr>
+          <w:p>
+            <w:pPr>
+              <w:jc w:val="center"/>
+              <w:cnfStyle w:val="000000100000" w:firstRow="0" w:lastRow="0" w:firstColumn="0" w:lastColumn="0" w:oddVBand="0" w:evenVBand="0" w:oddHBand="1" w:evenHBand="0" w:firstRowFirstColumn="0" w:firstRowLastColumn="0" w:lastRowFirstColumn="0" w:lastRowLastColumn="0"/>
+            </w:pPr>
+          </w:p>
+        </w:tc>
+        <w:tc>
+          <w:tcPr>
+            <w:tcW w:w="1860" w:type="dxa"/>
+          </w:tcPr>
+          <w:p>
+            <w:pPr>
+              <w:jc w:val="center"/>
+              <w:cnfStyle w:val="000000100000" w:firstRow="0" w:lastRow="0" w:firstColumn="0" w:lastColumn="0" w:oddVBand="0" w:evenVBand="0" w:oddHBand="1" w:evenHBand="0" w:firstRowFirstColumn="0" w:firstRowLastColumn="0" w:lastRowFirstColumn="0" w:lastRowLastColumn="0"/>
+            </w:pPr>
+          </w:p>
+        </w:tc>
+      </w:tr>
+      <w:tr>
+        <w:trPr>
+          <w:trHeight w:val="304"/>
+        </w:trPr>
+        <w:tc>
+          <w:tcPr>
+            <w:cnfStyle w:val="001000000000" w:firstRow="0" w:lastRow="0" w:firstColumn="1" w:lastColumn="0" w:oddVBand="0" w:evenVBand="0" w:oddHBand="0" w:evenHBand="0" w:firstRowFirstColumn="0" w:firstRowLastColumn="0" w:lastRowFirstColumn="0" w:lastRowLastColumn="0"/>
+            <w:tcW w:w="1859" w:type="dxa"/>
+          </w:tcPr>
+          <w:p>
+            <w:pPr>
+              <w:jc w:val="center"/>
+            </w:pPr>
+            <m:oMathPara>
+              <m:oMath>
+                <m:r>
+                  <m:rPr>
+                    <m:sty m:val="bi"/>
+                  </m:rPr>
+                  <w:rPr>
+                    <w:rFonts w:ascii="Cambria Math" w:hAnsi="Cambria Math"/>
+                  </w:rPr>
+                  <m:t>⋮</m:t>
+                </m:r>
+              </m:oMath>
+            </m:oMathPara>
+          </w:p>
+        </w:tc>
+        <w:tc>
+          <w:tcPr>
+            <w:tcW w:w="1859" w:type="dxa"/>
+          </w:tcPr>
+          <w:p>
+            <w:pPr>
+              <w:jc w:val="center"/>
               <w:cnfStyle w:val="000000000000" w:firstRow="0" w:lastRow="0" w:firstColumn="0" w:lastColumn="0" w:oddVBand="0" w:evenVBand="0" w:oddHBand="0" w:evenHBand="0" w:firstRowFirstColumn="0" w:firstRowLastColumn="0" w:lastRowFirstColumn="0" w:lastRowLastColumn="0"/>
             </w:pPr>
           </w:p>
@@ -523,16 +421,20 @@
           <w:p>
             <w:pPr>
               <w:jc w:val="center"/>
-              <w:rPr>
-                <w:rFonts w:ascii="Calibri" w:eastAsia="Calibri" w:hAnsi="Calibri" w:cs="Times New Roman"/>
-              </w:rPr>
-            </w:pPr>
-            <w:r>
-              <w:rPr>
-                <w:rFonts w:ascii="Calibri" w:eastAsia="Calibri" w:hAnsi="Calibri" w:cs="Times New Roman"/>
-              </w:rPr>
-              <w:t>2</w:t>
-            </w:r>
+            </w:pPr>
+            <m:oMathPara>
+              <m:oMath>
+                <m:r>
+                  <m:rPr>
+                    <m:sty m:val="bi"/>
+                  </m:rPr>
+                  <w:rPr>
+                    <w:rFonts w:ascii="Cambria Math" w:hAnsi="Cambria Math"/>
+                  </w:rPr>
+                  <m:t>⋮</m:t>
+                </m:r>
+              </m:oMath>
+            </m:oMathPara>
           </w:p>
         </w:tc>
         <w:tc>
@@ -576,75 +478,6 @@
             <w:pPr>
               <w:jc w:val="center"/>
               <w:cnfStyle w:val="000000100000" w:firstRow="0" w:lastRow="0" w:firstColumn="0" w:lastColumn="0" w:oddVBand="0" w:evenVBand="0" w:oddHBand="1" w:evenHBand="0" w:firstRowFirstColumn="0" w:firstRowLastColumn="0" w:lastRowFirstColumn="0" w:lastRowLastColumn="0"/>
-            </w:pPr>
-          </w:p>
-        </w:tc>
-      </w:tr>
-      <w:tr>
-        <w:trPr>
-          <w:trHeight w:val="304"/>
-        </w:trPr>
-        <w:tc>
-          <w:tcPr>
-            <w:cnfStyle w:val="001000000000" w:firstRow="0" w:lastRow="0" w:firstColumn="1" w:lastColumn="0" w:oddVBand="0" w:evenVBand="0" w:oddHBand="0" w:evenHBand="0" w:firstRowFirstColumn="0" w:firstRowLastColumn="0" w:lastRowFirstColumn="0" w:lastRowLastColumn="0"/>
-            <w:tcW w:w="1859" w:type="dxa"/>
-          </w:tcPr>
-          <w:p>
-            <w:pPr>
-              <w:jc w:val="center"/>
-              <w:rPr>
-                <w:rFonts w:ascii="Calibri" w:eastAsia="Calibri" w:hAnsi="Calibri" w:cs="Times New Roman"/>
-              </w:rPr>
-            </w:pPr>
-            <w:r>
-              <w:rPr>
-                <w:rFonts w:ascii="Calibri" w:eastAsia="Calibri" w:hAnsi="Calibri" w:cs="Times New Roman"/>
-              </w:rPr>
-              <w:t>2</w:t>
-            </w:r>
-          </w:p>
-        </w:tc>
-        <w:tc>
-          <w:tcPr>
-            <w:tcW w:w="1859" w:type="dxa"/>
-          </w:tcPr>
-          <w:p>
-            <w:pPr>
-              <w:jc w:val="center"/>
-              <w:cnfStyle w:val="000000000000" w:firstRow="0" w:lastRow="0" w:firstColumn="0" w:lastColumn="0" w:oddVBand="0" w:evenVBand="0" w:oddHBand="0" w:evenHBand="0" w:firstRowFirstColumn="0" w:firstRowLastColumn="0" w:lastRowFirstColumn="0" w:lastRowLastColumn="0"/>
-            </w:pPr>
-          </w:p>
-        </w:tc>
-        <w:tc>
-          <w:tcPr>
-            <w:tcW w:w="1859" w:type="dxa"/>
-          </w:tcPr>
-          <w:p>
-            <w:pPr>
-              <w:jc w:val="center"/>
-              <w:cnfStyle w:val="000000000000" w:firstRow="0" w:lastRow="0" w:firstColumn="0" w:lastColumn="0" w:oddVBand="0" w:evenVBand="0" w:oddHBand="0" w:evenHBand="0" w:firstRowFirstColumn="0" w:firstRowLastColumn="0" w:lastRowFirstColumn="0" w:lastRowLastColumn="0"/>
-            </w:pPr>
-          </w:p>
-        </w:tc>
-        <w:tc>
-          <w:tcPr>
-            <w:tcW w:w="1860" w:type="dxa"/>
-          </w:tcPr>
-          <w:p>
-            <w:pPr>
-              <w:jc w:val="center"/>
-              <w:cnfStyle w:val="000000000000" w:firstRow="0" w:lastRow="0" w:firstColumn="0" w:lastColumn="0" w:oddVBand="0" w:evenVBand="0" w:oddHBand="0" w:evenHBand="0" w:firstRowFirstColumn="0" w:firstRowLastColumn="0" w:lastRowFirstColumn="0" w:lastRowLastColumn="0"/>
-            </w:pPr>
-          </w:p>
-        </w:tc>
-        <w:tc>
-          <w:tcPr>
-            <w:tcW w:w="1860" w:type="dxa"/>
-          </w:tcPr>
-          <w:p>
-            <w:pPr>
-              <w:jc w:val="center"/>
-              <w:cnfStyle w:val="000000000000" w:firstRow="0" w:lastRow="0" w:firstColumn="0" w:lastColumn="0" w:oddVBand="0" w:evenVBand="0" w:oddHBand="0" w:evenHBand="0" w:firstRowFirstColumn="0" w:firstRowLastColumn="0" w:lastRowFirstColumn="0" w:lastRowLastColumn="0"/>
             </w:pPr>
           </w:p>
         </w:tc>
@@ -784,16 +617,7 @@
           <w:sz w:val="24"/>
           <w:szCs w:val="24"/>
         </w:rPr>
-        <w:t>d</w:t>
-      </w:r>
-      <w:r>
-        <w:rPr>
-          <w:rFonts w:ascii="Courier New" w:hAnsi="Courier New" w:cs="Courier New"/>
-          <w:color w:val="000000"/>
-          <w:sz w:val="24"/>
-          <w:szCs w:val="24"/>
-        </w:rPr>
-        <w:t>urees</w:t>
+        <w:t>durees</w:t>
       </w:r>
       <w:proofErr w:type="spellEnd"/>
       <w:proofErr w:type="gramEnd"/>
@@ -867,7 +691,21 @@
         <w:t xml:space="preserve"> </w:t>
       </w:r>
       <w:r>
-        <w:t>: Attribue un indice en fonction de la durée en entrée. Cet indice permet ensuite de trouver la probabilité de la DE sur le peigne de gaussienne.</w:t>
+        <w:t xml:space="preserve">: Attribue un indice en fonction de la durée en entrée. Cet indice permet ensuite de </w:t>
+      </w:r>
+      <w:proofErr w:type="gramStart"/>
+      <w:r>
+        <w:t>trouver</w:t>
+      </w:r>
+      <w:proofErr w:type="gramEnd"/>
+      <w:r>
+        <w:t xml:space="preserve"> la probabilité de la DE sur le peigne de gaussienne</w:t>
+      </w:r>
+      <w:r>
+        <w:t>s</w:t>
+      </w:r>
+      <w:r>
+        <w:t>.</w:t>
       </w:r>
     </w:p>
     <w:p>
@@ -918,10 +756,10 @@
             <v:path o:extrusionok="f" gradientshapeok="t" o:connecttype="rect"/>
             <o:lock v:ext="edit" aspectratio="t"/>
           </v:shapetype>
-          <v:shape id="_x0000_i1029" type="#_x0000_t75" style="width:285.6pt;height:149.4pt" o:ole="">
+          <v:shape id="_x0000_i1025" type="#_x0000_t75" style="width:285.6pt;height:149.4pt" o:ole="">
             <v:imagedata r:id="rId5" o:title=""/>
           </v:shape>
-          <o:OLEObject Type="Embed" ProgID="Visio.Drawing.15" ShapeID="_x0000_i1029" DrawAspect="Content" ObjectID="_1509262393" r:id="rId6"/>
+          <o:OLEObject Type="Embed" ProgID="Visio.Drawing.15" ShapeID="_x0000_i1025" DrawAspect="Content" ObjectID="_1509280558" r:id="rId6"/>
         </w:object>
       </w:r>
     </w:p>
@@ -944,10 +782,10 @@
       </w:pPr>
       <w:r>
         <w:object w:dxaOrig="6276" w:dyaOrig="3216">
-          <v:shape id="_x0000_i1027" type="#_x0000_t75" style="width:313.8pt;height:160.8pt" o:ole="">
+          <v:shape id="_x0000_i1029" type="#_x0000_t75" style="width:313.8pt;height:160.8pt" o:ole="">
             <v:imagedata r:id="rId7" o:title=""/>
           </v:shape>
-          <o:OLEObject Type="Embed" ProgID="Visio.Drawing.15" ShapeID="_x0000_i1027" DrawAspect="Content" ObjectID="_1509262394" r:id="rId8"/>
+          <o:OLEObject Type="Embed" ProgID="Visio.Drawing.15" ShapeID="_x0000_i1029" DrawAspect="Content" ObjectID="_1509280559" r:id="rId8"/>
         </w:object>
       </w:r>
     </w:p>
@@ -971,10 +809,10 @@
       </w:pPr>
       <w:r>
         <w:object w:dxaOrig="10056" w:dyaOrig="8472">
-          <v:shape id="_x0000_i1026" type="#_x0000_t75" style="width:453.6pt;height:382.2pt" o:ole="">
+          <v:shape id="_x0000_i1027" type="#_x0000_t75" style="width:453.6pt;height:382.2pt" o:ole="">
             <v:imagedata r:id="rId9" o:title=""/>
           </v:shape>
-          <o:OLEObject Type="Embed" ProgID="Visio.Drawing.15" ShapeID="_x0000_i1026" DrawAspect="Content" ObjectID="_1509262395" r:id="rId10"/>
+          <o:OLEObject Type="Embed" ProgID="Visio.Drawing.15" ShapeID="_x0000_i1027" DrawAspect="Content" ObjectID="_1509280560" r:id="rId10"/>
         </w:object>
       </w:r>
     </w:p>
@@ -993,12 +831,27 @@
     </w:p>
     <w:p>
       <w:r>
-        <w:t>On cherche l’indice de la valeur DT(m), ce qui nous donne index(m).</w:t>
-      </w:r>
-    </w:p>
-    <w:p>
-      <w:r>
-        <w:t xml:space="preserve">On cherche ainsi la probabilité (différente de 0) sur la gaussienne la plus proche. Si cette probabilité est 0, on descend DT de 1, et on recommence. Si DT est égale à 0, on arrête la boucle de telle sorte que </w:t>
+        <w:t xml:space="preserve">On </w:t>
+      </w:r>
+      <w:r>
+        <w:t>cherche l’indice de la valeur DI</w:t>
+      </w:r>
+      <w:r>
+        <w:t>(m), ce qui nous donne index(m).</w:t>
+      </w:r>
+    </w:p>
+    <w:p>
+      <w:r>
+        <w:t xml:space="preserve">On cherche ainsi la probabilité (différente de 0) sur la gaussienne la plus proche. Si cette probabilité est 0, on descend </w:t>
+      </w:r>
+      <w:r>
+        <w:t>DI de 1, et on recommence. Si DI</w:t>
+      </w:r>
+      <w:r>
+        <w:t xml:space="preserve"> est égale à 0, on arrête la boucle </w:t>
+      </w:r>
+      <w:r>
+        <w:t xml:space="preserve">de telle sorte que </w:t>
       </w:r>
       <w:proofErr w:type="gramStart"/>
       <w:r>
@@ -1006,7 +859,10 @@
       </w:r>
       <w:proofErr w:type="gramEnd"/>
       <w:r>
-        <w:t>m, 2) = 0 avec out(m, 3) = sa probabilité.</w:t>
+        <w:t>m, 2) = 1</w:t>
+      </w:r>
+      <w:r>
+        <w:t xml:space="preserve"> avec out(m, 3) = sa probabilité.</w:t>
       </w:r>
     </w:p>
     <w:p>
@@ -1029,16 +885,22 @@
       </w:pPr>
       <w:r>
         <w:object w:dxaOrig="6768" w:dyaOrig="3216">
-          <v:shape id="_x0000_i1025" type="#_x0000_t75" style="width:338.4pt;height:160.8pt" o:ole="">
+          <v:shape id="_x0000_i1028" type="#_x0000_t75" style="width:338.4pt;height:160.8pt" o:ole="">
             <v:imagedata r:id="rId11" o:title=""/>
           </v:shape>
-          <o:OLEObject Type="Embed" ProgID="Visio.Drawing.15" ShapeID="_x0000_i1025" DrawAspect="Content" ObjectID="_1509262396" r:id="rId12"/>
+          <o:OLEObject Type="Embed" ProgID="Visio.Drawing.15" ShapeID="_x0000_i1028" DrawAspect="Content" ObjectID="_1509280561" r:id="rId12"/>
         </w:object>
       </w:r>
     </w:p>
     <w:p>
       <w:r>
-        <w:t>On cherche la valeur supérieure de DT.</w:t>
+        <w:t>On cherche la valeur su</w:t>
+      </w:r>
+      <w:r>
+        <w:t>périeure de DI</w:t>
+      </w:r>
+      <w:r>
+        <w:t>.</w:t>
       </w:r>
     </w:p>
     <w:p>
@@ -1055,10 +917,10 @@
       </w:pPr>
       <w:r>
         <w:object w:dxaOrig="10056" w:dyaOrig="8376">
-          <v:shape id="_x0000_i1028" type="#_x0000_t75" style="width:453.6pt;height:378pt" o:ole="">
+          <v:shape id="_x0000_i1026" type="#_x0000_t75" style="width:453.6pt;height:378pt" o:ole="">
             <v:imagedata r:id="rId13" o:title=""/>
           </v:shape>
-          <o:OLEObject Type="Embed" ProgID="Visio.Drawing.15" ShapeID="_x0000_i1028" DrawAspect="Content" ObjectID="_1509262397" r:id="rId14"/>
+          <o:OLEObject Type="Embed" ProgID="Visio.Drawing.15" ShapeID="_x0000_i1026" DrawAspect="Content" ObjectID="_1509280562" r:id="rId14"/>
         </w:object>
       </w:r>
     </w:p>
@@ -1138,30 +1000,45 @@
     </w:p>
     <w:tbl>
       <w:tblPr>
-        <w:tblStyle w:val="GridTable4"/>
-        <w:tblW w:w="9297" w:type="dxa"/>
+        <w:tblStyle w:val="GridTable5Dark"/>
+        <w:tblW w:w="8708" w:type="dxa"/>
         <w:tblLook w:val="04A0" w:firstRow="1" w:lastRow="0" w:firstColumn="1" w:lastColumn="0" w:noHBand="0" w:noVBand="1"/>
       </w:tblPr>
       <w:tblGrid>
-        <w:gridCol w:w="1859"/>
-        <w:gridCol w:w="1859"/>
-        <w:gridCol w:w="1859"/>
-        <w:gridCol w:w="1860"/>
-        <w:gridCol w:w="1860"/>
+        <w:gridCol w:w="1451"/>
+        <w:gridCol w:w="1451"/>
+        <w:gridCol w:w="1451"/>
+        <w:gridCol w:w="1451"/>
+        <w:gridCol w:w="1452"/>
+        <w:gridCol w:w="1452"/>
       </w:tblGrid>
       <w:tr>
         <w:trPr>
           <w:cnfStyle w:val="100000000000" w:firstRow="1" w:lastRow="0" w:firstColumn="0" w:lastColumn="0" w:oddVBand="0" w:evenVBand="0" w:oddHBand="0" w:evenHBand="0" w:firstRowFirstColumn="0" w:firstRowLastColumn="0" w:lastRowFirstColumn="0" w:lastRowLastColumn="0"/>
-          <w:trHeight w:val="622"/>
+          <w:trHeight w:val="726"/>
         </w:trPr>
         <w:tc>
           <w:tcPr>
             <w:cnfStyle w:val="001000000000" w:firstRow="0" w:lastRow="0" w:firstColumn="1" w:lastColumn="0" w:oddVBand="0" w:evenVBand="0" w:oddHBand="0" w:evenHBand="0" w:firstRowFirstColumn="0" w:firstRowLastColumn="0" w:lastRowFirstColumn="0" w:lastRowLastColumn="0"/>
-            <w:tcW w:w="1859" w:type="dxa"/>
-          </w:tcPr>
-          <w:p>
-            <w:pPr>
-              <w:jc w:val="center"/>
+            <w:tcW w:w="1451" w:type="dxa"/>
+          </w:tcPr>
+          <w:p>
+            <w:pPr>
+              <w:jc w:val="center"/>
+            </w:pPr>
+            <w:r>
+              <w:t>Numéro de note</w:t>
+            </w:r>
+          </w:p>
+        </w:tc>
+        <w:tc>
+          <w:tcPr>
+            <w:tcW w:w="1451" w:type="dxa"/>
+          </w:tcPr>
+          <w:p>
+            <w:pPr>
+              <w:jc w:val="center"/>
+              <w:cnfStyle w:val="100000000000" w:firstRow="1" w:lastRow="0" w:firstColumn="0" w:lastColumn="0" w:oddVBand="0" w:evenVBand="0" w:oddHBand="0" w:evenHBand="0" w:firstRowFirstColumn="0" w:firstRowLastColumn="0" w:lastRowFirstColumn="0" w:lastRowLastColumn="0"/>
             </w:pPr>
             <w:r>
               <w:t>Durées en Entrée (DE)</w:t>
@@ -1170,7 +1047,7 @@
         </w:tc>
         <w:tc>
           <w:tcPr>
-            <w:tcW w:w="1859" w:type="dxa"/>
+            <w:tcW w:w="1451" w:type="dxa"/>
           </w:tcPr>
           <w:p>
             <w:pPr>
@@ -1178,13 +1055,13 @@
               <w:cnfStyle w:val="100000000000" w:firstRow="1" w:lastRow="0" w:firstColumn="0" w:lastColumn="0" w:oddVBand="0" w:evenVBand="0" w:oddHBand="0" w:evenHBand="0" w:firstRowFirstColumn="0" w:firstRowLastColumn="0" w:lastRowFirstColumn="0" w:lastRowLastColumn="0"/>
             </w:pPr>
             <w:r>
-              <w:t>Durée Tronquée (DT)</w:t>
-            </w:r>
-          </w:p>
-        </w:tc>
-        <w:tc>
-          <w:tcPr>
-            <w:tcW w:w="1859" w:type="dxa"/>
+              <w:t>Durée Inférieure (DI)</w:t>
+            </w:r>
+          </w:p>
+        </w:tc>
+        <w:tc>
+          <w:tcPr>
+            <w:tcW w:w="1451" w:type="dxa"/>
           </w:tcPr>
           <w:p>
             <w:pPr>
@@ -1197,13 +1074,13 @@
             </w:r>
             <w:proofErr w:type="spellEnd"/>
             <w:r>
-              <w:t xml:space="preserve"> DT</w:t>
-            </w:r>
-          </w:p>
-        </w:tc>
-        <w:tc>
-          <w:tcPr>
-            <w:tcW w:w="1860" w:type="dxa"/>
+              <w:t xml:space="preserve"> DI</w:t>
+            </w:r>
+          </w:p>
+        </w:tc>
+        <w:tc>
+          <w:tcPr>
+            <w:tcW w:w="1452" w:type="dxa"/>
           </w:tcPr>
           <w:p>
             <w:pPr>
@@ -1217,7 +1094,7 @@
         </w:tc>
         <w:tc>
           <w:tcPr>
-            <w:tcW w:w="1860" w:type="dxa"/>
+            <w:tcW w:w="1452" w:type="dxa"/>
           </w:tcPr>
           <w:p>
             <w:pPr>
@@ -1238,42 +1115,53 @@
       <w:tr>
         <w:trPr>
           <w:cnfStyle w:val="000000100000" w:firstRow="0" w:lastRow="0" w:firstColumn="0" w:lastColumn="0" w:oddVBand="0" w:evenVBand="0" w:oddHBand="1" w:evenHBand="0" w:firstRowFirstColumn="0" w:firstRowLastColumn="0" w:lastRowFirstColumn="0" w:lastRowLastColumn="0"/>
-          <w:trHeight w:val="304"/>
+          <w:trHeight w:val="355"/>
         </w:trPr>
         <w:tc>
           <w:tcPr>
             <w:cnfStyle w:val="001000000000" w:firstRow="0" w:lastRow="0" w:firstColumn="1" w:lastColumn="0" w:oddVBand="0" w:evenVBand="0" w:oddHBand="0" w:evenHBand="0" w:firstRowFirstColumn="0" w:firstRowLastColumn="0" w:lastRowFirstColumn="0" w:lastRowLastColumn="0"/>
-            <w:tcW w:w="1859" w:type="dxa"/>
-          </w:tcPr>
-          <w:p>
-            <w:pPr>
-              <w:jc w:val="center"/>
+            <w:tcW w:w="1451" w:type="dxa"/>
+          </w:tcPr>
+          <w:p>
+            <w:pPr>
+              <w:jc w:val="center"/>
+            </w:pPr>
+            <w:r>
+              <w:t>1</w:t>
+            </w:r>
+          </w:p>
+        </w:tc>
+        <w:tc>
+          <w:tcPr>
+            <w:tcW w:w="1451" w:type="dxa"/>
+          </w:tcPr>
+          <w:p>
+            <w:pPr>
+              <w:jc w:val="center"/>
+              <w:cnfStyle w:val="000000100000" w:firstRow="0" w:lastRow="0" w:firstColumn="0" w:lastColumn="0" w:oddVBand="0" w:evenVBand="0" w:oddHBand="1" w:evenHBand="0" w:firstRowFirstColumn="0" w:firstRowLastColumn="0" w:lastRowFirstColumn="0" w:lastRowLastColumn="0"/>
+            </w:pPr>
+            <w:r>
+              <w:t>4.3</w:t>
+            </w:r>
+          </w:p>
+        </w:tc>
+        <w:tc>
+          <w:tcPr>
+            <w:tcW w:w="1451" w:type="dxa"/>
+          </w:tcPr>
+          <w:p>
+            <w:pPr>
+              <w:jc w:val="center"/>
+              <w:cnfStyle w:val="000000100000" w:firstRow="0" w:lastRow="0" w:firstColumn="0" w:lastColumn="0" w:oddVBand="0" w:evenVBand="0" w:oddHBand="1" w:evenHBand="0" w:firstRowFirstColumn="0" w:firstRowLastColumn="0" w:lastRowFirstColumn="0" w:lastRowLastColumn="0"/>
             </w:pPr>
             <w:r>
               <w:t>4</w:t>
             </w:r>
-            <w:r>
-              <w:t>.3</w:t>
-            </w:r>
-          </w:p>
-        </w:tc>
-        <w:tc>
-          <w:tcPr>
-            <w:tcW w:w="1859" w:type="dxa"/>
-          </w:tcPr>
-          <w:p>
-            <w:pPr>
-              <w:jc w:val="center"/>
-              <w:cnfStyle w:val="000000100000" w:firstRow="0" w:lastRow="0" w:firstColumn="0" w:lastColumn="0" w:oddVBand="0" w:evenVBand="0" w:oddHBand="1" w:evenHBand="0" w:firstRowFirstColumn="0" w:firstRowLastColumn="0" w:lastRowFirstColumn="0" w:lastRowLastColumn="0"/>
-            </w:pPr>
-            <w:r>
-              <w:t>4</w:t>
-            </w:r>
-          </w:p>
-        </w:tc>
-        <w:tc>
-          <w:tcPr>
-            <w:tcW w:w="1859" w:type="dxa"/>
+          </w:p>
+        </w:tc>
+        <w:tc>
+          <w:tcPr>
+            <w:tcW w:w="1451" w:type="dxa"/>
           </w:tcPr>
           <w:p>
             <w:pPr>
@@ -1287,7 +1175,7 @@
         </w:tc>
         <w:tc>
           <w:tcPr>
-            <w:tcW w:w="1860" w:type="dxa"/>
+            <w:tcW w:w="1452" w:type="dxa"/>
           </w:tcPr>
           <w:p>
             <w:pPr>
@@ -1301,7 +1189,7 @@
         </w:tc>
         <w:tc>
           <w:tcPr>
-            <w:tcW w:w="1860" w:type="dxa"/>
+            <w:tcW w:w="1452" w:type="dxa"/>
           </w:tcPr>
           <w:p>
             <w:pPr>
@@ -1316,28 +1204,53 @@
       </w:tr>
       <w:tr>
         <w:trPr>
-          <w:trHeight w:val="304"/>
+          <w:trHeight w:val="355"/>
         </w:trPr>
         <w:tc>
           <w:tcPr>
             <w:cnfStyle w:val="001000000000" w:firstRow="0" w:lastRow="0" w:firstColumn="1" w:lastColumn="0" w:oddVBand="0" w:evenVBand="0" w:oddHBand="0" w:evenHBand="0" w:firstRowFirstColumn="0" w:firstRowLastColumn="0" w:lastRowFirstColumn="0" w:lastRowLastColumn="0"/>
-            <w:tcW w:w="1859" w:type="dxa"/>
-          </w:tcPr>
-          <w:p>
-            <w:pPr>
-              <w:jc w:val="center"/>
+            <w:tcW w:w="1451" w:type="dxa"/>
+          </w:tcPr>
+          <w:p>
+            <w:pPr>
+              <w:jc w:val="center"/>
+            </w:pPr>
+            <w:r>
+              <w:t>2</w:t>
+            </w:r>
+          </w:p>
+        </w:tc>
+        <w:tc>
+          <w:tcPr>
+            <w:tcW w:w="1451" w:type="dxa"/>
+          </w:tcPr>
+          <w:p>
+            <w:pPr>
+              <w:jc w:val="center"/>
+              <w:cnfStyle w:val="000000000000" w:firstRow="0" w:lastRow="0" w:firstColumn="0" w:lastColumn="0" w:oddVBand="0" w:evenVBand="0" w:oddHBand="0" w:evenHBand="0" w:firstRowFirstColumn="0" w:firstRowLastColumn="0" w:lastRowFirstColumn="0" w:lastRowLastColumn="0"/>
+            </w:pPr>
+            <w:r>
+              <w:t>4.2</w:t>
+            </w:r>
+          </w:p>
+        </w:tc>
+        <w:tc>
+          <w:tcPr>
+            <w:tcW w:w="1451" w:type="dxa"/>
+          </w:tcPr>
+          <w:p>
+            <w:pPr>
+              <w:jc w:val="center"/>
+              <w:cnfStyle w:val="000000000000" w:firstRow="0" w:lastRow="0" w:firstColumn="0" w:lastColumn="0" w:oddVBand="0" w:evenVBand="0" w:oddHBand="0" w:evenHBand="0" w:firstRowFirstColumn="0" w:firstRowLastColumn="0" w:lastRowFirstColumn="0" w:lastRowLastColumn="0"/>
             </w:pPr>
             <w:r>
               <w:t>4</w:t>
             </w:r>
-            <w:r>
-              <w:t>.2</w:t>
-            </w:r>
-          </w:p>
-        </w:tc>
-        <w:tc>
-          <w:tcPr>
-            <w:tcW w:w="1859" w:type="dxa"/>
+          </w:p>
+        </w:tc>
+        <w:tc>
+          <w:tcPr>
+            <w:tcW w:w="1451" w:type="dxa"/>
           </w:tcPr>
           <w:p>
             <w:pPr>
@@ -1345,13 +1258,13 @@
               <w:cnfStyle w:val="000000000000" w:firstRow="0" w:lastRow="0" w:firstColumn="0" w:lastColumn="0" w:oddVBand="0" w:evenVBand="0" w:oddHBand="0" w:evenHBand="0" w:firstRowFirstColumn="0" w:firstRowLastColumn="0" w:lastRowFirstColumn="0" w:lastRowLastColumn="0"/>
             </w:pPr>
             <w:r>
-              <w:t>4</w:t>
-            </w:r>
-          </w:p>
-        </w:tc>
-        <w:tc>
-          <w:tcPr>
-            <w:tcW w:w="1859" w:type="dxa"/>
+              <w:t>0.9322</w:t>
+            </w:r>
+          </w:p>
+        </w:tc>
+        <w:tc>
+          <w:tcPr>
+            <w:tcW w:w="1452" w:type="dxa"/>
           </w:tcPr>
           <w:p>
             <w:pPr>
@@ -1359,27 +1272,13 @@
               <w:cnfStyle w:val="000000000000" w:firstRow="0" w:lastRow="0" w:firstColumn="0" w:lastColumn="0" w:oddVBand="0" w:evenVBand="0" w:oddHBand="0" w:evenHBand="0" w:firstRowFirstColumn="0" w:firstRowLastColumn="0" w:lastRowFirstColumn="0" w:lastRowLastColumn="0"/>
             </w:pPr>
             <w:r>
-              <w:t>0.9322</w:t>
-            </w:r>
-          </w:p>
-        </w:tc>
-        <w:tc>
-          <w:tcPr>
-            <w:tcW w:w="1860" w:type="dxa"/>
-          </w:tcPr>
-          <w:p>
-            <w:pPr>
-              <w:jc w:val="center"/>
-              <w:cnfStyle w:val="000000000000" w:firstRow="0" w:lastRow="0" w:firstColumn="0" w:lastColumn="0" w:oddVBand="0" w:evenVBand="0" w:oddHBand="0" w:evenHBand="0" w:firstRowFirstColumn="0" w:firstRowLastColumn="0" w:lastRowFirstColumn="0" w:lastRowLastColumn="0"/>
-            </w:pPr>
-            <w:r>
               <w:t>16</w:t>
             </w:r>
           </w:p>
         </w:tc>
         <w:tc>
           <w:tcPr>
-            <w:tcW w:w="1860" w:type="dxa"/>
+            <w:tcW w:w="1452" w:type="dxa"/>
           </w:tcPr>
           <w:p>
             <w:pPr>
@@ -1395,39 +1294,39 @@
       <w:tr>
         <w:trPr>
           <w:cnfStyle w:val="000000100000" w:firstRow="0" w:lastRow="0" w:firstColumn="0" w:lastColumn="0" w:oddVBand="0" w:evenVBand="0" w:oddHBand="1" w:evenHBand="0" w:firstRowFirstColumn="0" w:firstRowLastColumn="0" w:lastRowFirstColumn="0" w:lastRowLastColumn="0"/>
-          <w:trHeight w:val="304"/>
+          <w:trHeight w:val="355"/>
         </w:trPr>
         <w:tc>
           <w:tcPr>
             <w:cnfStyle w:val="001000000000" w:firstRow="0" w:lastRow="0" w:firstColumn="1" w:lastColumn="0" w:oddVBand="0" w:evenVBand="0" w:oddHBand="0" w:evenHBand="0" w:firstRowFirstColumn="0" w:firstRowLastColumn="0" w:lastRowFirstColumn="0" w:lastRowLastColumn="0"/>
-            <w:tcW w:w="1859" w:type="dxa"/>
-          </w:tcPr>
-          <w:p>
-            <w:pPr>
-              <w:jc w:val="center"/>
-            </w:pPr>
-            <w:r>
-              <w:t>5</w:t>
-            </w:r>
-          </w:p>
-        </w:tc>
-        <w:tc>
-          <w:tcPr>
-            <w:tcW w:w="1859" w:type="dxa"/>
-          </w:tcPr>
-          <w:p>
-            <w:pPr>
-              <w:jc w:val="center"/>
-              <w:cnfStyle w:val="000000100000" w:firstRow="0" w:lastRow="0" w:firstColumn="0" w:lastColumn="0" w:oddVBand="0" w:evenVBand="0" w:oddHBand="1" w:evenHBand="0" w:firstRowFirstColumn="0" w:firstRowLastColumn="0" w:lastRowFirstColumn="0" w:lastRowLastColumn="0"/>
-            </w:pPr>
-            <w:r>
-              <w:t>5</w:t>
-            </w:r>
-          </w:p>
-        </w:tc>
-        <w:tc>
-          <w:tcPr>
-            <w:tcW w:w="1859" w:type="dxa"/>
+            <w:tcW w:w="1451" w:type="dxa"/>
+          </w:tcPr>
+          <w:p>
+            <w:pPr>
+              <w:jc w:val="center"/>
+            </w:pPr>
+            <w:r>
+              <w:t>3</w:t>
+            </w:r>
+          </w:p>
+        </w:tc>
+        <w:tc>
+          <w:tcPr>
+            <w:tcW w:w="1451" w:type="dxa"/>
+          </w:tcPr>
+          <w:p>
+            <w:pPr>
+              <w:jc w:val="center"/>
+              <w:cnfStyle w:val="000000100000" w:firstRow="0" w:lastRow="0" w:firstColumn="0" w:lastColumn="0" w:oddVBand="0" w:evenVBand="0" w:oddHBand="1" w:evenHBand="0" w:firstRowFirstColumn="0" w:firstRowLastColumn="0" w:lastRowFirstColumn="0" w:lastRowLastColumn="0"/>
+            </w:pPr>
+            <w:r>
+              <w:t>5.9</w:t>
+            </w:r>
+          </w:p>
+        </w:tc>
+        <w:tc>
+          <w:tcPr>
+            <w:tcW w:w="1451" w:type="dxa"/>
           </w:tcPr>
           <w:p>
             <w:pPr>
@@ -1441,7 +1340,21 @@
         </w:tc>
         <w:tc>
           <w:tcPr>
-            <w:tcW w:w="1860" w:type="dxa"/>
+            <w:tcW w:w="1451" w:type="dxa"/>
+          </w:tcPr>
+          <w:p>
+            <w:pPr>
+              <w:jc w:val="center"/>
+              <w:cnfStyle w:val="000000100000" w:firstRow="0" w:lastRow="0" w:firstColumn="0" w:lastColumn="0" w:oddVBand="0" w:evenVBand="0" w:oddHBand="1" w:evenHBand="0" w:firstRowFirstColumn="0" w:firstRowLastColumn="0" w:lastRowFirstColumn="0" w:lastRowLastColumn="0"/>
+            </w:pPr>
+            <w:r>
+              <w:t>0</w:t>
+            </w:r>
+          </w:p>
+        </w:tc>
+        <w:tc>
+          <w:tcPr>
+            <w:tcW w:w="1452" w:type="dxa"/>
           </w:tcPr>
           <w:p>
             <w:pPr>
@@ -1455,31 +1368,45 @@
         </w:tc>
         <w:tc>
           <w:tcPr>
-            <w:tcW w:w="1860" w:type="dxa"/>
-          </w:tcPr>
-          <w:p>
-            <w:pPr>
-              <w:jc w:val="center"/>
-              <w:cnfStyle w:val="000000100000" w:firstRow="0" w:lastRow="0" w:firstColumn="0" w:lastColumn="0" w:oddVBand="0" w:evenVBand="0" w:oddHBand="1" w:evenHBand="0" w:firstRowFirstColumn="0" w:firstRowLastColumn="0" w:lastRowFirstColumn="0" w:lastRowLastColumn="0"/>
-            </w:pPr>
-            <w:r>
-              <w:t>0.0795</w:t>
+            <w:tcW w:w="1452" w:type="dxa"/>
+          </w:tcPr>
+          <w:p>
+            <w:pPr>
+              <w:jc w:val="center"/>
+              <w:cnfStyle w:val="000000100000" w:firstRow="0" w:lastRow="0" w:firstColumn="0" w:lastColumn="0" w:oddVBand="0" w:evenVBand="0" w:oddHBand="1" w:evenHBand="0" w:firstRowFirstColumn="0" w:firstRowLastColumn="0" w:lastRowFirstColumn="0" w:lastRowLastColumn="0"/>
+            </w:pPr>
+            <w:r>
+              <w:t>0.9750</w:t>
             </w:r>
           </w:p>
         </w:tc>
       </w:tr>
       <w:tr>
         <w:trPr>
-          <w:trHeight w:val="304"/>
+          <w:trHeight w:val="355"/>
         </w:trPr>
         <w:tc>
           <w:tcPr>
             <w:cnfStyle w:val="001000000000" w:firstRow="0" w:lastRow="0" w:firstColumn="1" w:lastColumn="0" w:oddVBand="0" w:evenVBand="0" w:oddHBand="0" w:evenHBand="0" w:firstRowFirstColumn="0" w:firstRowLastColumn="0" w:lastRowFirstColumn="0" w:lastRowLastColumn="0"/>
-            <w:tcW w:w="1859" w:type="dxa"/>
-          </w:tcPr>
-          <w:p>
-            <w:pPr>
-              <w:jc w:val="center"/>
+            <w:tcW w:w="1451" w:type="dxa"/>
+          </w:tcPr>
+          <w:p>
+            <w:pPr>
+              <w:jc w:val="center"/>
+            </w:pPr>
+            <w:r>
+              <w:t>4</w:t>
+            </w:r>
+          </w:p>
+        </w:tc>
+        <w:tc>
+          <w:tcPr>
+            <w:tcW w:w="1451" w:type="dxa"/>
+          </w:tcPr>
+          <w:p>
+            <w:pPr>
+              <w:jc w:val="center"/>
+              <w:cnfStyle w:val="000000000000" w:firstRow="0" w:lastRow="0" w:firstColumn="0" w:lastColumn="0" w:oddVBand="0" w:evenVBand="0" w:oddHBand="0" w:evenHBand="0" w:firstRowFirstColumn="0" w:firstRowLastColumn="0" w:lastRowFirstColumn="0" w:lastRowLastColumn="0"/>
             </w:pPr>
             <w:r>
               <w:t>4.6</w:t>
@@ -1488,7 +1415,7 @@
         </w:tc>
         <w:tc>
           <w:tcPr>
-            <w:tcW w:w="1859" w:type="dxa"/>
+            <w:tcW w:w="1451" w:type="dxa"/>
           </w:tcPr>
           <w:p>
             <w:pPr>
@@ -1502,7 +1429,7 @@
         </w:tc>
         <w:tc>
           <w:tcPr>
-            <w:tcW w:w="1859" w:type="dxa"/>
+            <w:tcW w:w="1451" w:type="dxa"/>
           </w:tcPr>
           <w:p>
             <w:pPr>
@@ -1516,7 +1443,7 @@
         </w:tc>
         <w:tc>
           <w:tcPr>
-            <w:tcW w:w="1860" w:type="dxa"/>
+            <w:tcW w:w="1452" w:type="dxa"/>
           </w:tcPr>
           <w:p>
             <w:pPr>
@@ -1530,7 +1457,7 @@
         </w:tc>
         <w:tc>
           <w:tcPr>
-            <w:tcW w:w="1860" w:type="dxa"/>
+            <w:tcW w:w="1452" w:type="dxa"/>
           </w:tcPr>
           <w:p>
             <w:pPr>
@@ -1546,42 +1473,53 @@
       <w:tr>
         <w:trPr>
           <w:cnfStyle w:val="000000100000" w:firstRow="0" w:lastRow="0" w:firstColumn="0" w:lastColumn="0" w:oddVBand="0" w:evenVBand="0" w:oddHBand="1" w:evenHBand="0" w:firstRowFirstColumn="0" w:firstRowLastColumn="0" w:lastRowFirstColumn="0" w:lastRowLastColumn="0"/>
-          <w:trHeight w:val="304"/>
+          <w:trHeight w:val="355"/>
         </w:trPr>
         <w:tc>
           <w:tcPr>
             <w:cnfStyle w:val="001000000000" w:firstRow="0" w:lastRow="0" w:firstColumn="1" w:lastColumn="0" w:oddVBand="0" w:evenVBand="0" w:oddHBand="0" w:evenHBand="0" w:firstRowFirstColumn="0" w:firstRowLastColumn="0" w:lastRowFirstColumn="0" w:lastRowLastColumn="0"/>
-            <w:tcW w:w="1859" w:type="dxa"/>
-          </w:tcPr>
-          <w:p>
-            <w:pPr>
-              <w:jc w:val="center"/>
+            <w:tcW w:w="1451" w:type="dxa"/>
+          </w:tcPr>
+          <w:p>
+            <w:pPr>
+              <w:jc w:val="center"/>
+            </w:pPr>
+            <w:r>
+              <w:t>5</w:t>
+            </w:r>
+          </w:p>
+        </w:tc>
+        <w:tc>
+          <w:tcPr>
+            <w:tcW w:w="1451" w:type="dxa"/>
+          </w:tcPr>
+          <w:p>
+            <w:pPr>
+              <w:jc w:val="center"/>
+              <w:cnfStyle w:val="000000100000" w:firstRow="0" w:lastRow="0" w:firstColumn="0" w:lastColumn="0" w:oddVBand="0" w:evenVBand="0" w:oddHBand="1" w:evenHBand="0" w:firstRowFirstColumn="0" w:firstRowLastColumn="0" w:lastRowFirstColumn="0" w:lastRowLastColumn="0"/>
+            </w:pPr>
+            <w:r>
+              <w:t>4.4</w:t>
+            </w:r>
+          </w:p>
+        </w:tc>
+        <w:tc>
+          <w:tcPr>
+            <w:tcW w:w="1451" w:type="dxa"/>
+          </w:tcPr>
+          <w:p>
+            <w:pPr>
+              <w:jc w:val="center"/>
+              <w:cnfStyle w:val="000000100000" w:firstRow="0" w:lastRow="0" w:firstColumn="0" w:lastColumn="0" w:oddVBand="0" w:evenVBand="0" w:oddHBand="1" w:evenHBand="0" w:firstRowFirstColumn="0" w:firstRowLastColumn="0" w:lastRowFirstColumn="0" w:lastRowLastColumn="0"/>
             </w:pPr>
             <w:r>
               <w:t>4</w:t>
             </w:r>
-            <w:r>
-              <w:t>.4</w:t>
-            </w:r>
-          </w:p>
-        </w:tc>
-        <w:tc>
-          <w:tcPr>
-            <w:tcW w:w="1859" w:type="dxa"/>
-          </w:tcPr>
-          <w:p>
-            <w:pPr>
-              <w:jc w:val="center"/>
-              <w:cnfStyle w:val="000000100000" w:firstRow="0" w:lastRow="0" w:firstColumn="0" w:lastColumn="0" w:oddVBand="0" w:evenVBand="0" w:oddHBand="1" w:evenHBand="0" w:firstRowFirstColumn="0" w:firstRowLastColumn="0" w:lastRowFirstColumn="0" w:lastRowLastColumn="0"/>
-            </w:pPr>
-            <w:r>
-              <w:t>4</w:t>
-            </w:r>
-          </w:p>
-        </w:tc>
-        <w:tc>
-          <w:tcPr>
-            <w:tcW w:w="1859" w:type="dxa"/>
+          </w:p>
+        </w:tc>
+        <w:tc>
+          <w:tcPr>
+            <w:tcW w:w="1451" w:type="dxa"/>
           </w:tcPr>
           <w:p>
             <w:pPr>
@@ -1595,7 +1533,7 @@
         </w:tc>
         <w:tc>
           <w:tcPr>
-            <w:tcW w:w="1860" w:type="dxa"/>
+            <w:tcW w:w="1452" w:type="dxa"/>
           </w:tcPr>
           <w:p>
             <w:pPr>
@@ -1609,7 +1547,7 @@
         </w:tc>
         <w:tc>
           <w:tcPr>
-            <w:tcW w:w="1860" w:type="dxa"/>
+            <w:tcW w:w="1452" w:type="dxa"/>
           </w:tcPr>
           <w:p>
             <w:pPr>
@@ -1624,28 +1562,53 @@
       </w:tr>
       <w:tr>
         <w:trPr>
-          <w:trHeight w:val="304"/>
+          <w:trHeight w:val="355"/>
         </w:trPr>
         <w:tc>
           <w:tcPr>
             <w:cnfStyle w:val="001000000000" w:firstRow="0" w:lastRow="0" w:firstColumn="1" w:lastColumn="0" w:oddVBand="0" w:evenVBand="0" w:oddHBand="0" w:evenHBand="0" w:firstRowFirstColumn="0" w:firstRowLastColumn="0" w:lastRowFirstColumn="0" w:lastRowLastColumn="0"/>
-            <w:tcW w:w="1859" w:type="dxa"/>
-          </w:tcPr>
-          <w:p>
-            <w:pPr>
-              <w:jc w:val="center"/>
+            <w:tcW w:w="1451" w:type="dxa"/>
+          </w:tcPr>
+          <w:p>
+            <w:pPr>
+              <w:jc w:val="center"/>
+            </w:pPr>
+            <w:r>
+              <w:t>6</w:t>
+            </w:r>
+          </w:p>
+        </w:tc>
+        <w:tc>
+          <w:tcPr>
+            <w:tcW w:w="1451" w:type="dxa"/>
+          </w:tcPr>
+          <w:p>
+            <w:pPr>
+              <w:jc w:val="center"/>
+              <w:cnfStyle w:val="000000000000" w:firstRow="0" w:lastRow="0" w:firstColumn="0" w:lastColumn="0" w:oddVBand="0" w:evenVBand="0" w:oddHBand="0" w:evenHBand="0" w:firstRowFirstColumn="0" w:firstRowLastColumn="0" w:lastRowFirstColumn="0" w:lastRowLastColumn="0"/>
+            </w:pPr>
+            <w:r>
+              <w:t>5.1</w:t>
+            </w:r>
+          </w:p>
+        </w:tc>
+        <w:tc>
+          <w:tcPr>
+            <w:tcW w:w="1451" w:type="dxa"/>
+          </w:tcPr>
+          <w:p>
+            <w:pPr>
+              <w:jc w:val="center"/>
+              <w:cnfStyle w:val="000000000000" w:firstRow="0" w:lastRow="0" w:firstColumn="0" w:lastColumn="0" w:oddVBand="0" w:evenVBand="0" w:oddHBand="0" w:evenHBand="0" w:firstRowFirstColumn="0" w:firstRowLastColumn="0" w:lastRowFirstColumn="0" w:lastRowLastColumn="0"/>
             </w:pPr>
             <w:r>
               <w:t>5</w:t>
             </w:r>
-            <w:r>
-              <w:t>.1</w:t>
-            </w:r>
-          </w:p>
-        </w:tc>
-        <w:tc>
-          <w:tcPr>
-            <w:tcW w:w="1859" w:type="dxa"/>
+          </w:p>
+        </w:tc>
+        <w:tc>
+          <w:tcPr>
+            <w:tcW w:w="1451" w:type="dxa"/>
           </w:tcPr>
           <w:p>
             <w:pPr>
@@ -1653,13 +1616,13 @@
               <w:cnfStyle w:val="000000000000" w:firstRow="0" w:lastRow="0" w:firstColumn="0" w:lastColumn="0" w:oddVBand="0" w:evenVBand="0" w:oddHBand="0" w:evenHBand="0" w:firstRowFirstColumn="0" w:firstRowLastColumn="0" w:lastRowFirstColumn="0" w:lastRowLastColumn="0"/>
             </w:pPr>
             <w:r>
-              <w:t>5</w:t>
-            </w:r>
-          </w:p>
-        </w:tc>
-        <w:tc>
-          <w:tcPr>
-            <w:tcW w:w="1859" w:type="dxa"/>
+              <w:t>0.9041</w:t>
+            </w:r>
+          </w:p>
+        </w:tc>
+        <w:tc>
+          <w:tcPr>
+            <w:tcW w:w="1452" w:type="dxa"/>
           </w:tcPr>
           <w:p>
             <w:pPr>
@@ -1667,27 +1630,13 @@
               <w:cnfStyle w:val="000000000000" w:firstRow="0" w:lastRow="0" w:firstColumn="0" w:lastColumn="0" w:oddVBand="0" w:evenVBand="0" w:oddHBand="0" w:evenHBand="0" w:firstRowFirstColumn="0" w:firstRowLastColumn="0" w:lastRowFirstColumn="0" w:lastRowLastColumn="0"/>
             </w:pPr>
             <w:r>
-              <w:t>0.9041</w:t>
-            </w:r>
-          </w:p>
-        </w:tc>
-        <w:tc>
-          <w:tcPr>
-            <w:tcW w:w="1860" w:type="dxa"/>
-          </w:tcPr>
-          <w:p>
-            <w:pPr>
-              <w:jc w:val="center"/>
-              <w:cnfStyle w:val="000000000000" w:firstRow="0" w:lastRow="0" w:firstColumn="0" w:lastColumn="0" w:oddVBand="0" w:evenVBand="0" w:oddHBand="0" w:evenHBand="0" w:firstRowFirstColumn="0" w:firstRowLastColumn="0" w:lastRowFirstColumn="0" w:lastRowLastColumn="0"/>
-            </w:pPr>
-            <w:r>
               <w:t>6</w:t>
             </w:r>
           </w:p>
         </w:tc>
         <w:tc>
           <w:tcPr>
-            <w:tcW w:w="1860" w:type="dxa"/>
+            <w:tcW w:w="1452" w:type="dxa"/>
           </w:tcPr>
           <w:p>
             <w:pPr>
@@ -1703,42 +1652,53 @@
       <w:tr>
         <w:trPr>
           <w:cnfStyle w:val="000000100000" w:firstRow="0" w:lastRow="0" w:firstColumn="0" w:lastColumn="0" w:oddVBand="0" w:evenVBand="0" w:oddHBand="1" w:evenHBand="0" w:firstRowFirstColumn="0" w:firstRowLastColumn="0" w:lastRowFirstColumn="0" w:lastRowLastColumn="0"/>
-          <w:trHeight w:val="304"/>
+          <w:trHeight w:val="355"/>
         </w:trPr>
         <w:tc>
           <w:tcPr>
             <w:cnfStyle w:val="001000000000" w:firstRow="0" w:lastRow="0" w:firstColumn="1" w:lastColumn="0" w:oddVBand="0" w:evenVBand="0" w:oddHBand="0" w:evenHBand="0" w:firstRowFirstColumn="0" w:firstRowLastColumn="0" w:lastRowFirstColumn="0" w:lastRowLastColumn="0"/>
-            <w:tcW w:w="1859" w:type="dxa"/>
-          </w:tcPr>
-          <w:p>
-            <w:pPr>
-              <w:jc w:val="center"/>
+            <w:tcW w:w="1451" w:type="dxa"/>
+          </w:tcPr>
+          <w:p>
+            <w:pPr>
+              <w:jc w:val="center"/>
+            </w:pPr>
+            <w:r>
+              <w:t>7</w:t>
+            </w:r>
+          </w:p>
+        </w:tc>
+        <w:tc>
+          <w:tcPr>
+            <w:tcW w:w="1451" w:type="dxa"/>
+          </w:tcPr>
+          <w:p>
+            <w:pPr>
+              <w:jc w:val="center"/>
+              <w:cnfStyle w:val="000000100000" w:firstRow="0" w:lastRow="0" w:firstColumn="0" w:lastColumn="0" w:oddVBand="0" w:evenVBand="0" w:oddHBand="1" w:evenHBand="0" w:firstRowFirstColumn="0" w:firstRowLastColumn="0" w:lastRowFirstColumn="0" w:lastRowLastColumn="0"/>
+            </w:pPr>
+            <w:r>
+              <w:t>2.2</w:t>
+            </w:r>
+          </w:p>
+        </w:tc>
+        <w:tc>
+          <w:tcPr>
+            <w:tcW w:w="1451" w:type="dxa"/>
+          </w:tcPr>
+          <w:p>
+            <w:pPr>
+              <w:jc w:val="center"/>
+              <w:cnfStyle w:val="000000100000" w:firstRow="0" w:lastRow="0" w:firstColumn="0" w:lastColumn="0" w:oddVBand="0" w:evenVBand="0" w:oddHBand="1" w:evenHBand="0" w:firstRowFirstColumn="0" w:firstRowLastColumn="0" w:lastRowFirstColumn="0" w:lastRowLastColumn="0"/>
             </w:pPr>
             <w:r>
               <w:t>2</w:t>
             </w:r>
-            <w:r>
-              <w:t>.2</w:t>
-            </w:r>
-          </w:p>
-        </w:tc>
-        <w:tc>
-          <w:tcPr>
-            <w:tcW w:w="1859" w:type="dxa"/>
-          </w:tcPr>
-          <w:p>
-            <w:pPr>
-              <w:jc w:val="center"/>
-              <w:cnfStyle w:val="000000100000" w:firstRow="0" w:lastRow="0" w:firstColumn="0" w:lastColumn="0" w:oddVBand="0" w:evenVBand="0" w:oddHBand="1" w:evenHBand="0" w:firstRowFirstColumn="0" w:firstRowLastColumn="0" w:lastRowFirstColumn="0" w:lastRowLastColumn="0"/>
-            </w:pPr>
-            <w:r>
-              <w:t>2</w:t>
-            </w:r>
-          </w:p>
-        </w:tc>
-        <w:tc>
-          <w:tcPr>
-            <w:tcW w:w="1859" w:type="dxa"/>
+          </w:p>
+        </w:tc>
+        <w:tc>
+          <w:tcPr>
+            <w:tcW w:w="1451" w:type="dxa"/>
           </w:tcPr>
           <w:p>
             <w:pPr>
@@ -1752,7 +1712,7 @@
         </w:tc>
         <w:tc>
           <w:tcPr>
-            <w:tcW w:w="1860" w:type="dxa"/>
+            <w:tcW w:w="1452" w:type="dxa"/>
           </w:tcPr>
           <w:p>
             <w:pPr>
@@ -1766,7 +1726,7 @@
         </w:tc>
         <w:tc>
           <w:tcPr>
-            <w:tcW w:w="1860" w:type="dxa"/>
+            <w:tcW w:w="1452" w:type="dxa"/>
           </w:tcPr>
           <w:p>
             <w:pPr>
@@ -1781,28 +1741,53 @@
       </w:tr>
       <w:tr>
         <w:trPr>
-          <w:trHeight w:val="304"/>
+          <w:trHeight w:val="355"/>
         </w:trPr>
         <w:tc>
           <w:tcPr>
             <w:cnfStyle w:val="001000000000" w:firstRow="0" w:lastRow="0" w:firstColumn="1" w:lastColumn="0" w:oddVBand="0" w:evenVBand="0" w:oddHBand="0" w:evenHBand="0" w:firstRowFirstColumn="0" w:firstRowLastColumn="0" w:lastRowFirstColumn="0" w:lastRowLastColumn="0"/>
-            <w:tcW w:w="1859" w:type="dxa"/>
-          </w:tcPr>
-          <w:p>
-            <w:pPr>
-              <w:jc w:val="center"/>
+            <w:tcW w:w="1451" w:type="dxa"/>
+          </w:tcPr>
+          <w:p>
+            <w:pPr>
+              <w:jc w:val="center"/>
+            </w:pPr>
+            <w:r>
+              <w:t>8</w:t>
+            </w:r>
+          </w:p>
+        </w:tc>
+        <w:tc>
+          <w:tcPr>
+            <w:tcW w:w="1451" w:type="dxa"/>
+          </w:tcPr>
+          <w:p>
+            <w:pPr>
+              <w:jc w:val="center"/>
+              <w:cnfStyle w:val="000000000000" w:firstRow="0" w:lastRow="0" w:firstColumn="0" w:lastColumn="0" w:oddVBand="0" w:evenVBand="0" w:oddHBand="0" w:evenHBand="0" w:firstRowFirstColumn="0" w:firstRowLastColumn="0" w:lastRowFirstColumn="0" w:lastRowLastColumn="0"/>
+            </w:pPr>
+            <w:r>
+              <w:t>2.3</w:t>
+            </w:r>
+          </w:p>
+        </w:tc>
+        <w:tc>
+          <w:tcPr>
+            <w:tcW w:w="1451" w:type="dxa"/>
+          </w:tcPr>
+          <w:p>
+            <w:pPr>
+              <w:jc w:val="center"/>
+              <w:cnfStyle w:val="000000000000" w:firstRow="0" w:lastRow="0" w:firstColumn="0" w:lastColumn="0" w:oddVBand="0" w:evenVBand="0" w:oddHBand="0" w:evenHBand="0" w:firstRowFirstColumn="0" w:firstRowLastColumn="0" w:lastRowFirstColumn="0" w:lastRowLastColumn="0"/>
             </w:pPr>
             <w:r>
               <w:t>2</w:t>
             </w:r>
-            <w:r>
-              <w:t>.3</w:t>
-            </w:r>
-          </w:p>
-        </w:tc>
-        <w:tc>
-          <w:tcPr>
-            <w:tcW w:w="1859" w:type="dxa"/>
+          </w:p>
+        </w:tc>
+        <w:tc>
+          <w:tcPr>
+            <w:tcW w:w="1451" w:type="dxa"/>
           </w:tcPr>
           <w:p>
             <w:pPr>
@@ -1810,13 +1795,13 @@
               <w:cnfStyle w:val="000000000000" w:firstRow="0" w:lastRow="0" w:firstColumn="0" w:lastColumn="0" w:oddVBand="0" w:evenVBand="0" w:oddHBand="0" w:evenHBand="0" w:firstRowFirstColumn="0" w:firstRowLastColumn="0" w:lastRowFirstColumn="0" w:lastRowLastColumn="0"/>
             </w:pPr>
             <w:r>
-              <w:t>2</w:t>
-            </w:r>
-          </w:p>
-        </w:tc>
-        <w:tc>
-          <w:tcPr>
-            <w:tcW w:w="1859" w:type="dxa"/>
+              <w:t>0.8714</w:t>
+            </w:r>
+          </w:p>
+        </w:tc>
+        <w:tc>
+          <w:tcPr>
+            <w:tcW w:w="1452" w:type="dxa"/>
           </w:tcPr>
           <w:p>
             <w:pPr>
@@ -1824,27 +1809,13 @@
               <w:cnfStyle w:val="000000000000" w:firstRow="0" w:lastRow="0" w:firstColumn="0" w:lastColumn="0" w:oddVBand="0" w:evenVBand="0" w:oddHBand="0" w:evenHBand="0" w:firstRowFirstColumn="0" w:firstRowLastColumn="0" w:lastRowFirstColumn="0" w:lastRowLastColumn="0"/>
             </w:pPr>
             <w:r>
-              <w:t>0.8714</w:t>
-            </w:r>
-          </w:p>
-        </w:tc>
-        <w:tc>
-          <w:tcPr>
-            <w:tcW w:w="1860" w:type="dxa"/>
-          </w:tcPr>
-          <w:p>
-            <w:pPr>
-              <w:jc w:val="center"/>
-              <w:cnfStyle w:val="000000000000" w:firstRow="0" w:lastRow="0" w:firstColumn="0" w:lastColumn="0" w:oddVBand="0" w:evenVBand="0" w:oddHBand="0" w:evenHBand="0" w:firstRowFirstColumn="0" w:firstRowLastColumn="0" w:lastRowFirstColumn="0" w:lastRowLastColumn="0"/>
-            </w:pPr>
-            <w:r>
               <w:t>16</w:t>
             </w:r>
           </w:p>
         </w:tc>
         <w:tc>
           <w:tcPr>
-            <w:tcW w:w="1860" w:type="dxa"/>
+            <w:tcW w:w="1452" w:type="dxa"/>
           </w:tcPr>
           <w:p>
             <w:pPr>
@@ -1860,12 +1831,12 @@
       <w:tr>
         <w:trPr>
           <w:cnfStyle w:val="000000100000" w:firstRow="0" w:lastRow="0" w:firstColumn="0" w:lastColumn="0" w:oddVBand="0" w:evenVBand="0" w:oddHBand="1" w:evenHBand="0" w:firstRowFirstColumn="0" w:firstRowLastColumn="0" w:lastRowFirstColumn="0" w:lastRowLastColumn="0"/>
-          <w:trHeight w:val="304"/>
+          <w:trHeight w:val="355"/>
         </w:trPr>
         <w:tc>
           <w:tcPr>
             <w:cnfStyle w:val="001000000000" w:firstRow="0" w:lastRow="0" w:firstColumn="1" w:lastColumn="0" w:oddVBand="0" w:evenVBand="0" w:oddHBand="0" w:evenHBand="0" w:firstRowFirstColumn="0" w:firstRowLastColumn="0" w:lastRowFirstColumn="0" w:lastRowLastColumn="0"/>
-            <w:tcW w:w="1859" w:type="dxa"/>
+            <w:tcW w:w="1451" w:type="dxa"/>
           </w:tcPr>
           <w:p>
             <w:pPr>
@@ -1878,19 +1849,33 @@
               <w:rPr>
                 <w:rFonts w:ascii="Calibri" w:eastAsia="Calibri" w:hAnsi="Calibri" w:cs="Times New Roman"/>
               </w:rPr>
-              <w:t>2</w:t>
-            </w:r>
-            <w:r>
+              <w:t>9</w:t>
+            </w:r>
+          </w:p>
+        </w:tc>
+        <w:tc>
+          <w:tcPr>
+            <w:tcW w:w="1451" w:type="dxa"/>
+          </w:tcPr>
+          <w:p>
+            <w:pPr>
+              <w:jc w:val="center"/>
+              <w:cnfStyle w:val="000000100000" w:firstRow="0" w:lastRow="0" w:firstColumn="0" w:lastColumn="0" w:oddVBand="0" w:evenVBand="0" w:oddHBand="1" w:evenHBand="0" w:firstRowFirstColumn="0" w:firstRowLastColumn="0" w:lastRowFirstColumn="0" w:lastRowLastColumn="0"/>
               <w:rPr>
                 <w:rFonts w:ascii="Calibri" w:eastAsia="Calibri" w:hAnsi="Calibri" w:cs="Times New Roman"/>
               </w:rPr>
-              <w:t>.2</w:t>
-            </w:r>
-          </w:p>
-        </w:tc>
-        <w:tc>
-          <w:tcPr>
-            <w:tcW w:w="1859" w:type="dxa"/>
+            </w:pPr>
+            <w:r>
+              <w:rPr>
+                <w:rFonts w:ascii="Calibri" w:eastAsia="Calibri" w:hAnsi="Calibri" w:cs="Times New Roman"/>
+              </w:rPr>
+              <w:t>2.2</w:t>
+            </w:r>
+          </w:p>
+        </w:tc>
+        <w:tc>
+          <w:tcPr>
+            <w:tcW w:w="1451" w:type="dxa"/>
           </w:tcPr>
           <w:p>
             <w:pPr>
@@ -1904,7 +1889,7 @@
         </w:tc>
         <w:tc>
           <w:tcPr>
-            <w:tcW w:w="1859" w:type="dxa"/>
+            <w:tcW w:w="1451" w:type="dxa"/>
           </w:tcPr>
           <w:p>
             <w:pPr>
@@ -1918,7 +1903,7 @@
         </w:tc>
         <w:tc>
           <w:tcPr>
-            <w:tcW w:w="1860" w:type="dxa"/>
+            <w:tcW w:w="1452" w:type="dxa"/>
           </w:tcPr>
           <w:p>
             <w:pPr>
@@ -1932,7 +1917,7 @@
         </w:tc>
         <w:tc>
           <w:tcPr>
-            <w:tcW w:w="1860" w:type="dxa"/>
+            <w:tcW w:w="1452" w:type="dxa"/>
           </w:tcPr>
           <w:p>
             <w:pPr>
@@ -1947,12 +1932,12 @@
       </w:tr>
       <w:tr>
         <w:trPr>
-          <w:trHeight w:val="304"/>
+          <w:trHeight w:val="355"/>
         </w:trPr>
         <w:tc>
           <w:tcPr>
             <w:cnfStyle w:val="001000000000" w:firstRow="0" w:lastRow="0" w:firstColumn="1" w:lastColumn="0" w:oddVBand="0" w:evenVBand="0" w:oddHBand="0" w:evenHBand="0" w:firstRowFirstColumn="0" w:firstRowLastColumn="0" w:lastRowFirstColumn="0" w:lastRowLastColumn="0"/>
-            <w:tcW w:w="1859" w:type="dxa"/>
+            <w:tcW w:w="1451" w:type="dxa"/>
           </w:tcPr>
           <w:p>
             <w:pPr>
@@ -1965,19 +1950,33 @@
               <w:rPr>
                 <w:rFonts w:ascii="Calibri" w:eastAsia="Calibri" w:hAnsi="Calibri" w:cs="Times New Roman"/>
               </w:rPr>
-              <w:t>2</w:t>
-            </w:r>
-            <w:r>
+              <w:t>10</w:t>
+            </w:r>
+          </w:p>
+        </w:tc>
+        <w:tc>
+          <w:tcPr>
+            <w:tcW w:w="1451" w:type="dxa"/>
+          </w:tcPr>
+          <w:p>
+            <w:pPr>
+              <w:jc w:val="center"/>
+              <w:cnfStyle w:val="000000000000" w:firstRow="0" w:lastRow="0" w:firstColumn="0" w:lastColumn="0" w:oddVBand="0" w:evenVBand="0" w:oddHBand="0" w:evenHBand="0" w:firstRowFirstColumn="0" w:firstRowLastColumn="0" w:lastRowFirstColumn="0" w:lastRowLastColumn="0"/>
               <w:rPr>
                 <w:rFonts w:ascii="Calibri" w:eastAsia="Calibri" w:hAnsi="Calibri" w:cs="Times New Roman"/>
               </w:rPr>
-              <w:t>.1</w:t>
-            </w:r>
-          </w:p>
-        </w:tc>
-        <w:tc>
-          <w:tcPr>
-            <w:tcW w:w="1859" w:type="dxa"/>
+            </w:pPr>
+            <w:r>
+              <w:rPr>
+                <w:rFonts w:ascii="Calibri" w:eastAsia="Calibri" w:hAnsi="Calibri" w:cs="Times New Roman"/>
+              </w:rPr>
+              <w:t>2.1</w:t>
+            </w:r>
+          </w:p>
+        </w:tc>
+        <w:tc>
+          <w:tcPr>
+            <w:tcW w:w="1451" w:type="dxa"/>
           </w:tcPr>
           <w:p>
             <w:pPr>
@@ -1991,7 +1990,7 @@
         </w:tc>
         <w:tc>
           <w:tcPr>
-            <w:tcW w:w="1859" w:type="dxa"/>
+            <w:tcW w:w="1451" w:type="dxa"/>
           </w:tcPr>
           <w:p>
             <w:pPr>
@@ -2005,7 +2004,7 @@
         </w:tc>
         <w:tc>
           <w:tcPr>
-            <w:tcW w:w="1860" w:type="dxa"/>
+            <w:tcW w:w="1452" w:type="dxa"/>
           </w:tcPr>
           <w:p>
             <w:pPr>
@@ -2019,7 +2018,7 @@
         </w:tc>
         <w:tc>
           <w:tcPr>
-            <w:tcW w:w="1860" w:type="dxa"/>
+            <w:tcW w:w="1452" w:type="dxa"/>
           </w:tcPr>
           <w:p>
             <w:pPr>
@@ -2047,10 +2046,1890 @@
       <w:r>
         <w:t>La correction par multiple de 16</w:t>
       </w:r>
+    </w:p>
+    <w:p/>
+    <w:p>
+      <w:r>
+        <w:t xml:space="preserve">Dans cette partie, nous allons rassembler les différentes notes en mesures. </w:t>
+      </w:r>
+    </w:p>
+    <w:p>
+      <w:r>
+        <w:t>Deux matrices importantes vont intervenir ici :</w:t>
+      </w:r>
+    </w:p>
+    <w:p>
+      <w:pPr>
+        <w:autoSpaceDE w:val="0"/>
+        <w:autoSpaceDN w:val="0"/>
+        <w:adjustRightInd w:val="0"/>
+        <w:spacing w:after="0" w:line="240" w:lineRule="auto"/>
+      </w:pPr>
+      <w:r>
+        <w:rPr>
+          <w:rFonts w:ascii="Courier New" w:hAnsi="Courier New" w:cs="Courier New"/>
+          <w:color w:val="000000"/>
+          <w:sz w:val="24"/>
+          <w:szCs w:val="24"/>
+        </w:rPr>
+        <w:t>M</w:t>
+      </w:r>
+      <w:r>
+        <w:rPr>
+          <w:rFonts w:ascii="Courier New" w:hAnsi="Courier New" w:cs="Courier New"/>
+          <w:color w:val="000000"/>
+          <w:sz w:val="24"/>
+          <w:szCs w:val="24"/>
+        </w:rPr>
+        <w:t>esures</w:t>
+      </w:r>
+      <w:r>
+        <w:rPr>
+          <w:rFonts w:ascii="Courier New" w:hAnsi="Courier New" w:cs="Courier New"/>
+          <w:sz w:val="24"/>
+          <w:szCs w:val="24"/>
+        </w:rPr>
+        <w:t xml:space="preserve"> </w:t>
+      </w:r>
+      <w:r>
+        <w:t>: rassemble toutes les mesures de l’enregistrement.</w:t>
+      </w:r>
+      <w:r>
+        <w:t xml:space="preserve"> </w:t>
+      </w:r>
+    </w:p>
+    <w:p>
+      <w:pPr>
+        <w:autoSpaceDE w:val="0"/>
+        <w:autoSpaceDN w:val="0"/>
+        <w:adjustRightInd w:val="0"/>
+        <w:spacing w:after="0" w:line="240" w:lineRule="auto"/>
+      </w:pPr>
+      <w:r>
+        <w:t>Elle se présente de la manière suivante :</w:t>
+      </w:r>
+    </w:p>
+    <w:p>
+      <w:pPr>
+        <w:autoSpaceDE w:val="0"/>
+        <w:autoSpaceDN w:val="0"/>
+        <w:adjustRightInd w:val="0"/>
+        <w:spacing w:after="0" w:line="240" w:lineRule="auto"/>
+      </w:pPr>
+    </w:p>
+    <w:tbl>
+      <w:tblPr>
+        <w:tblStyle w:val="GridTable5Dark"/>
+        <w:tblW w:w="0" w:type="auto"/>
+        <w:tblLook w:val="04A0" w:firstRow="1" w:lastRow="0" w:firstColumn="1" w:lastColumn="0" w:noHBand="0" w:noVBand="1"/>
+      </w:tblPr>
+      <w:tblGrid>
+        <w:gridCol w:w="1812"/>
+        <w:gridCol w:w="1812"/>
+        <w:gridCol w:w="1812"/>
+        <w:gridCol w:w="1813"/>
+        <w:gridCol w:w="1813"/>
+      </w:tblGrid>
+      <w:tr>
+        <w:trPr>
+          <w:cnfStyle w:val="100000000000" w:firstRow="1" w:lastRow="0" w:firstColumn="0" w:lastColumn="0" w:oddVBand="0" w:evenVBand="0" w:oddHBand="0" w:evenHBand="0" w:firstRowFirstColumn="0" w:firstRowLastColumn="0" w:lastRowFirstColumn="0" w:lastRowLastColumn="0"/>
+        </w:trPr>
+        <w:tc>
+          <w:tcPr>
+            <w:cnfStyle w:val="001000000000" w:firstRow="0" w:lastRow="0" w:firstColumn="1" w:lastColumn="0" w:oddVBand="0" w:evenVBand="0" w:oddHBand="0" w:evenHBand="0" w:firstRowFirstColumn="0" w:firstRowLastColumn="0" w:lastRowFirstColumn="0" w:lastRowLastColumn="0"/>
+            <w:tcW w:w="1812" w:type="dxa"/>
+          </w:tcPr>
+          <w:p>
+            <w:pPr>
+              <w:autoSpaceDE w:val="0"/>
+              <w:autoSpaceDN w:val="0"/>
+              <w:adjustRightInd w:val="0"/>
+            </w:pPr>
+          </w:p>
+        </w:tc>
+        <w:tc>
+          <w:tcPr>
+            <w:tcW w:w="1812" w:type="dxa"/>
+          </w:tcPr>
+          <w:p>
+            <w:pPr>
+              <w:autoSpaceDE w:val="0"/>
+              <w:autoSpaceDN w:val="0"/>
+              <w:adjustRightInd w:val="0"/>
+              <w:cnfStyle w:val="100000000000" w:firstRow="1" w:lastRow="0" w:firstColumn="0" w:lastColumn="0" w:oddVBand="0" w:evenVBand="0" w:oddHBand="0" w:evenHBand="0" w:firstRowFirstColumn="0" w:firstRowLastColumn="0" w:lastRowFirstColumn="0" w:lastRowLastColumn="0"/>
+            </w:pPr>
+            <w:r>
+              <w:t>Note 1</w:t>
+            </w:r>
+          </w:p>
+        </w:tc>
+        <w:tc>
+          <w:tcPr>
+            <w:tcW w:w="1812" w:type="dxa"/>
+          </w:tcPr>
+          <w:p>
+            <w:pPr>
+              <w:autoSpaceDE w:val="0"/>
+              <w:autoSpaceDN w:val="0"/>
+              <w:adjustRightInd w:val="0"/>
+              <w:cnfStyle w:val="100000000000" w:firstRow="1" w:lastRow="0" w:firstColumn="0" w:lastColumn="0" w:oddVBand="0" w:evenVBand="0" w:oddHBand="0" w:evenHBand="0" w:firstRowFirstColumn="0" w:firstRowLastColumn="0" w:lastRowFirstColumn="0" w:lastRowLastColumn="0"/>
+            </w:pPr>
+            <w:r>
+              <w:t>Note 2</w:t>
+            </w:r>
+          </w:p>
+        </w:tc>
+        <w:tc>
+          <w:tcPr>
+            <w:tcW w:w="1813" w:type="dxa"/>
+          </w:tcPr>
+          <w:p>
+            <w:pPr>
+              <w:autoSpaceDE w:val="0"/>
+              <w:autoSpaceDN w:val="0"/>
+              <w:adjustRightInd w:val="0"/>
+              <w:cnfStyle w:val="100000000000" w:firstRow="1" w:lastRow="0" w:firstColumn="0" w:lastColumn="0" w:oddVBand="0" w:evenVBand="0" w:oddHBand="0" w:evenHBand="0" w:firstRowFirstColumn="0" w:firstRowLastColumn="0" w:lastRowFirstColumn="0" w:lastRowLastColumn="0"/>
+            </w:pPr>
+            <w:r>
+              <w:t>Note …</w:t>
+            </w:r>
+          </w:p>
+        </w:tc>
+        <w:tc>
+          <w:tcPr>
+            <w:tcW w:w="1813" w:type="dxa"/>
+          </w:tcPr>
+          <w:p>
+            <w:pPr>
+              <w:autoSpaceDE w:val="0"/>
+              <w:autoSpaceDN w:val="0"/>
+              <w:adjustRightInd w:val="0"/>
+              <w:cnfStyle w:val="100000000000" w:firstRow="1" w:lastRow="0" w:firstColumn="0" w:lastColumn="0" w:oddVBand="0" w:evenVBand="0" w:oddHBand="0" w:evenHBand="0" w:firstRowFirstColumn="0" w:firstRowLastColumn="0" w:lastRowFirstColumn="0" w:lastRowLastColumn="0"/>
+            </w:pPr>
+            <w:r>
+              <w:t>Note n</w:t>
+            </w:r>
+          </w:p>
+        </w:tc>
+      </w:tr>
+      <w:tr>
+        <w:trPr>
+          <w:cnfStyle w:val="000000100000" w:firstRow="0" w:lastRow="0" w:firstColumn="0" w:lastColumn="0" w:oddVBand="0" w:evenVBand="0" w:oddHBand="1" w:evenHBand="0" w:firstRowFirstColumn="0" w:firstRowLastColumn="0" w:lastRowFirstColumn="0" w:lastRowLastColumn="0"/>
+        </w:trPr>
+        <w:tc>
+          <w:tcPr>
+            <w:cnfStyle w:val="001000000000" w:firstRow="0" w:lastRow="0" w:firstColumn="1" w:lastColumn="0" w:oddVBand="0" w:evenVBand="0" w:oddHBand="0" w:evenHBand="0" w:firstRowFirstColumn="0" w:firstRowLastColumn="0" w:lastRowFirstColumn="0" w:lastRowLastColumn="0"/>
+            <w:tcW w:w="1812" w:type="dxa"/>
+          </w:tcPr>
+          <w:p>
+            <w:pPr>
+              <w:autoSpaceDE w:val="0"/>
+              <w:autoSpaceDN w:val="0"/>
+              <w:adjustRightInd w:val="0"/>
+            </w:pPr>
+            <w:r>
+              <w:t>Mesure 1</w:t>
+            </w:r>
+          </w:p>
+        </w:tc>
+        <w:tc>
+          <w:tcPr>
+            <w:tcW w:w="1812" w:type="dxa"/>
+          </w:tcPr>
+          <w:p>
+            <w:pPr>
+              <w:autoSpaceDE w:val="0"/>
+              <w:autoSpaceDN w:val="0"/>
+              <w:adjustRightInd w:val="0"/>
+              <w:cnfStyle w:val="000000100000" w:firstRow="0" w:lastRow="0" w:firstColumn="0" w:lastColumn="0" w:oddVBand="0" w:evenVBand="0" w:oddHBand="1" w:evenHBand="0" w:firstRowFirstColumn="0" w:firstRowLastColumn="0" w:lastRowFirstColumn="0" w:lastRowLastColumn="0"/>
+            </w:pPr>
+          </w:p>
+        </w:tc>
+        <w:tc>
+          <w:tcPr>
+            <w:tcW w:w="1812" w:type="dxa"/>
+          </w:tcPr>
+          <w:p>
+            <w:pPr>
+              <w:autoSpaceDE w:val="0"/>
+              <w:autoSpaceDN w:val="0"/>
+              <w:adjustRightInd w:val="0"/>
+              <w:cnfStyle w:val="000000100000" w:firstRow="0" w:lastRow="0" w:firstColumn="0" w:lastColumn="0" w:oddVBand="0" w:evenVBand="0" w:oddHBand="1" w:evenHBand="0" w:firstRowFirstColumn="0" w:firstRowLastColumn="0" w:lastRowFirstColumn="0" w:lastRowLastColumn="0"/>
+            </w:pPr>
+          </w:p>
+        </w:tc>
+        <w:tc>
+          <w:tcPr>
+            <w:tcW w:w="1813" w:type="dxa"/>
+          </w:tcPr>
+          <w:p>
+            <w:pPr>
+              <w:autoSpaceDE w:val="0"/>
+              <w:autoSpaceDN w:val="0"/>
+              <w:adjustRightInd w:val="0"/>
+              <w:cnfStyle w:val="000000100000" w:firstRow="0" w:lastRow="0" w:firstColumn="0" w:lastColumn="0" w:oddVBand="0" w:evenVBand="0" w:oddHBand="1" w:evenHBand="0" w:firstRowFirstColumn="0" w:firstRowLastColumn="0" w:lastRowFirstColumn="0" w:lastRowLastColumn="0"/>
+            </w:pPr>
+          </w:p>
+        </w:tc>
+        <w:tc>
+          <w:tcPr>
+            <w:tcW w:w="1813" w:type="dxa"/>
+          </w:tcPr>
+          <w:p>
+            <w:pPr>
+              <w:autoSpaceDE w:val="0"/>
+              <w:autoSpaceDN w:val="0"/>
+              <w:adjustRightInd w:val="0"/>
+              <w:cnfStyle w:val="000000100000" w:firstRow="0" w:lastRow="0" w:firstColumn="0" w:lastColumn="0" w:oddVBand="0" w:evenVBand="0" w:oddHBand="1" w:evenHBand="0" w:firstRowFirstColumn="0" w:firstRowLastColumn="0" w:lastRowFirstColumn="0" w:lastRowLastColumn="0"/>
+            </w:pPr>
+          </w:p>
+        </w:tc>
+      </w:tr>
+      <w:tr>
+        <w:tc>
+          <w:tcPr>
+            <w:cnfStyle w:val="001000000000" w:firstRow="0" w:lastRow="0" w:firstColumn="1" w:lastColumn="0" w:oddVBand="0" w:evenVBand="0" w:oddHBand="0" w:evenHBand="0" w:firstRowFirstColumn="0" w:firstRowLastColumn="0" w:lastRowFirstColumn="0" w:lastRowLastColumn="0"/>
+            <w:tcW w:w="1812" w:type="dxa"/>
+          </w:tcPr>
+          <w:p>
+            <w:pPr>
+              <w:autoSpaceDE w:val="0"/>
+              <w:autoSpaceDN w:val="0"/>
+              <w:adjustRightInd w:val="0"/>
+            </w:pPr>
+            <w:r>
+              <w:t>Mesure 2</w:t>
+            </w:r>
+          </w:p>
+        </w:tc>
+        <w:tc>
+          <w:tcPr>
+            <w:tcW w:w="1812" w:type="dxa"/>
+          </w:tcPr>
+          <w:p>
+            <w:pPr>
+              <w:autoSpaceDE w:val="0"/>
+              <w:autoSpaceDN w:val="0"/>
+              <w:adjustRightInd w:val="0"/>
+              <w:cnfStyle w:val="000000000000" w:firstRow="0" w:lastRow="0" w:firstColumn="0" w:lastColumn="0" w:oddVBand="0" w:evenVBand="0" w:oddHBand="0" w:evenHBand="0" w:firstRowFirstColumn="0" w:firstRowLastColumn="0" w:lastRowFirstColumn="0" w:lastRowLastColumn="0"/>
+            </w:pPr>
+          </w:p>
+        </w:tc>
+        <w:tc>
+          <w:tcPr>
+            <w:tcW w:w="1812" w:type="dxa"/>
+          </w:tcPr>
+          <w:p>
+            <w:pPr>
+              <w:autoSpaceDE w:val="0"/>
+              <w:autoSpaceDN w:val="0"/>
+              <w:adjustRightInd w:val="0"/>
+              <w:cnfStyle w:val="000000000000" w:firstRow="0" w:lastRow="0" w:firstColumn="0" w:lastColumn="0" w:oddVBand="0" w:evenVBand="0" w:oddHBand="0" w:evenHBand="0" w:firstRowFirstColumn="0" w:firstRowLastColumn="0" w:lastRowFirstColumn="0" w:lastRowLastColumn="0"/>
+            </w:pPr>
+          </w:p>
+        </w:tc>
+        <w:tc>
+          <w:tcPr>
+            <w:tcW w:w="1813" w:type="dxa"/>
+          </w:tcPr>
+          <w:p>
+            <w:pPr>
+              <w:autoSpaceDE w:val="0"/>
+              <w:autoSpaceDN w:val="0"/>
+              <w:adjustRightInd w:val="0"/>
+              <w:cnfStyle w:val="000000000000" w:firstRow="0" w:lastRow="0" w:firstColumn="0" w:lastColumn="0" w:oddVBand="0" w:evenVBand="0" w:oddHBand="0" w:evenHBand="0" w:firstRowFirstColumn="0" w:firstRowLastColumn="0" w:lastRowFirstColumn="0" w:lastRowLastColumn="0"/>
+            </w:pPr>
+          </w:p>
+        </w:tc>
+        <w:tc>
+          <w:tcPr>
+            <w:tcW w:w="1813" w:type="dxa"/>
+          </w:tcPr>
+          <w:p>
+            <w:pPr>
+              <w:autoSpaceDE w:val="0"/>
+              <w:autoSpaceDN w:val="0"/>
+              <w:adjustRightInd w:val="0"/>
+              <w:cnfStyle w:val="000000000000" w:firstRow="0" w:lastRow="0" w:firstColumn="0" w:lastColumn="0" w:oddVBand="0" w:evenVBand="0" w:oddHBand="0" w:evenHBand="0" w:firstRowFirstColumn="0" w:firstRowLastColumn="0" w:lastRowFirstColumn="0" w:lastRowLastColumn="0"/>
+            </w:pPr>
+          </w:p>
+        </w:tc>
+      </w:tr>
+      <w:tr>
+        <w:trPr>
+          <w:cnfStyle w:val="000000100000" w:firstRow="0" w:lastRow="0" w:firstColumn="0" w:lastColumn="0" w:oddVBand="0" w:evenVBand="0" w:oddHBand="1" w:evenHBand="0" w:firstRowFirstColumn="0" w:firstRowLastColumn="0" w:lastRowFirstColumn="0" w:lastRowLastColumn="0"/>
+        </w:trPr>
+        <w:tc>
+          <w:tcPr>
+            <w:cnfStyle w:val="001000000000" w:firstRow="0" w:lastRow="0" w:firstColumn="1" w:lastColumn="0" w:oddVBand="0" w:evenVBand="0" w:oddHBand="0" w:evenHBand="0" w:firstRowFirstColumn="0" w:firstRowLastColumn="0" w:lastRowFirstColumn="0" w:lastRowLastColumn="0"/>
+            <w:tcW w:w="1812" w:type="dxa"/>
+          </w:tcPr>
+          <w:p>
+            <w:pPr>
+              <w:autoSpaceDE w:val="0"/>
+              <w:autoSpaceDN w:val="0"/>
+              <w:adjustRightInd w:val="0"/>
+            </w:pPr>
+            <w:r>
+              <w:t>Mesure …</w:t>
+            </w:r>
+          </w:p>
+        </w:tc>
+        <w:tc>
+          <w:tcPr>
+            <w:tcW w:w="1812" w:type="dxa"/>
+          </w:tcPr>
+          <w:p>
+            <w:pPr>
+              <w:autoSpaceDE w:val="0"/>
+              <w:autoSpaceDN w:val="0"/>
+              <w:adjustRightInd w:val="0"/>
+              <w:cnfStyle w:val="000000100000" w:firstRow="0" w:lastRow="0" w:firstColumn="0" w:lastColumn="0" w:oddVBand="0" w:evenVBand="0" w:oddHBand="1" w:evenHBand="0" w:firstRowFirstColumn="0" w:firstRowLastColumn="0" w:lastRowFirstColumn="0" w:lastRowLastColumn="0"/>
+            </w:pPr>
+          </w:p>
+        </w:tc>
+        <w:tc>
+          <w:tcPr>
+            <w:tcW w:w="1812" w:type="dxa"/>
+          </w:tcPr>
+          <w:p>
+            <w:pPr>
+              <w:autoSpaceDE w:val="0"/>
+              <w:autoSpaceDN w:val="0"/>
+              <w:adjustRightInd w:val="0"/>
+              <w:cnfStyle w:val="000000100000" w:firstRow="0" w:lastRow="0" w:firstColumn="0" w:lastColumn="0" w:oddVBand="0" w:evenVBand="0" w:oddHBand="1" w:evenHBand="0" w:firstRowFirstColumn="0" w:firstRowLastColumn="0" w:lastRowFirstColumn="0" w:lastRowLastColumn="0"/>
+            </w:pPr>
+          </w:p>
+        </w:tc>
+        <w:tc>
+          <w:tcPr>
+            <w:tcW w:w="1813" w:type="dxa"/>
+          </w:tcPr>
+          <w:p>
+            <w:pPr>
+              <w:autoSpaceDE w:val="0"/>
+              <w:autoSpaceDN w:val="0"/>
+              <w:adjustRightInd w:val="0"/>
+              <w:cnfStyle w:val="000000100000" w:firstRow="0" w:lastRow="0" w:firstColumn="0" w:lastColumn="0" w:oddVBand="0" w:evenVBand="0" w:oddHBand="1" w:evenHBand="0" w:firstRowFirstColumn="0" w:firstRowLastColumn="0" w:lastRowFirstColumn="0" w:lastRowLastColumn="0"/>
+            </w:pPr>
+          </w:p>
+        </w:tc>
+        <w:tc>
+          <w:tcPr>
+            <w:tcW w:w="1813" w:type="dxa"/>
+          </w:tcPr>
+          <w:p>
+            <w:pPr>
+              <w:autoSpaceDE w:val="0"/>
+              <w:autoSpaceDN w:val="0"/>
+              <w:adjustRightInd w:val="0"/>
+              <w:cnfStyle w:val="000000100000" w:firstRow="0" w:lastRow="0" w:firstColumn="0" w:lastColumn="0" w:oddVBand="0" w:evenVBand="0" w:oddHBand="1" w:evenHBand="0" w:firstRowFirstColumn="0" w:firstRowLastColumn="0" w:lastRowFirstColumn="0" w:lastRowLastColumn="0"/>
+            </w:pPr>
+          </w:p>
+        </w:tc>
+      </w:tr>
+      <w:tr>
+        <w:tc>
+          <w:tcPr>
+            <w:cnfStyle w:val="001000000000" w:firstRow="0" w:lastRow="0" w:firstColumn="1" w:lastColumn="0" w:oddVBand="0" w:evenVBand="0" w:oddHBand="0" w:evenHBand="0" w:firstRowFirstColumn="0" w:firstRowLastColumn="0" w:lastRowFirstColumn="0" w:lastRowLastColumn="0"/>
+            <w:tcW w:w="1812" w:type="dxa"/>
+          </w:tcPr>
+          <w:p>
+            <w:pPr>
+              <w:autoSpaceDE w:val="0"/>
+              <w:autoSpaceDN w:val="0"/>
+              <w:adjustRightInd w:val="0"/>
+            </w:pPr>
+            <w:r>
+              <w:t>Mesure n</w:t>
+            </w:r>
+          </w:p>
+        </w:tc>
+        <w:tc>
+          <w:tcPr>
+            <w:tcW w:w="1812" w:type="dxa"/>
+          </w:tcPr>
+          <w:p>
+            <w:pPr>
+              <w:autoSpaceDE w:val="0"/>
+              <w:autoSpaceDN w:val="0"/>
+              <w:adjustRightInd w:val="0"/>
+              <w:cnfStyle w:val="000000000000" w:firstRow="0" w:lastRow="0" w:firstColumn="0" w:lastColumn="0" w:oddVBand="0" w:evenVBand="0" w:oddHBand="0" w:evenHBand="0" w:firstRowFirstColumn="0" w:firstRowLastColumn="0" w:lastRowFirstColumn="0" w:lastRowLastColumn="0"/>
+            </w:pPr>
+          </w:p>
+        </w:tc>
+        <w:tc>
+          <w:tcPr>
+            <w:tcW w:w="1812" w:type="dxa"/>
+          </w:tcPr>
+          <w:p>
+            <w:pPr>
+              <w:autoSpaceDE w:val="0"/>
+              <w:autoSpaceDN w:val="0"/>
+              <w:adjustRightInd w:val="0"/>
+              <w:cnfStyle w:val="000000000000" w:firstRow="0" w:lastRow="0" w:firstColumn="0" w:lastColumn="0" w:oddVBand="0" w:evenVBand="0" w:oddHBand="0" w:evenHBand="0" w:firstRowFirstColumn="0" w:firstRowLastColumn="0" w:lastRowFirstColumn="0" w:lastRowLastColumn="0"/>
+            </w:pPr>
+          </w:p>
+        </w:tc>
+        <w:tc>
+          <w:tcPr>
+            <w:tcW w:w="1813" w:type="dxa"/>
+          </w:tcPr>
+          <w:p>
+            <w:pPr>
+              <w:autoSpaceDE w:val="0"/>
+              <w:autoSpaceDN w:val="0"/>
+              <w:adjustRightInd w:val="0"/>
+              <w:cnfStyle w:val="000000000000" w:firstRow="0" w:lastRow="0" w:firstColumn="0" w:lastColumn="0" w:oddVBand="0" w:evenVBand="0" w:oddHBand="0" w:evenHBand="0" w:firstRowFirstColumn="0" w:firstRowLastColumn="0" w:lastRowFirstColumn="0" w:lastRowLastColumn="0"/>
+            </w:pPr>
+          </w:p>
+        </w:tc>
+        <w:tc>
+          <w:tcPr>
+            <w:tcW w:w="1813" w:type="dxa"/>
+          </w:tcPr>
+          <w:p>
+            <w:pPr>
+              <w:autoSpaceDE w:val="0"/>
+              <w:autoSpaceDN w:val="0"/>
+              <w:adjustRightInd w:val="0"/>
+              <w:cnfStyle w:val="000000000000" w:firstRow="0" w:lastRow="0" w:firstColumn="0" w:lastColumn="0" w:oddVBand="0" w:evenVBand="0" w:oddHBand="0" w:evenHBand="0" w:firstRowFirstColumn="0" w:firstRowLastColumn="0" w:lastRowFirstColumn="0" w:lastRowLastColumn="0"/>
+            </w:pPr>
+          </w:p>
+        </w:tc>
+      </w:tr>
+    </w:tbl>
+    <w:p>
+      <w:pPr>
+        <w:autoSpaceDE w:val="0"/>
+        <w:autoSpaceDN w:val="0"/>
+        <w:adjustRightInd w:val="0"/>
+        <w:spacing w:after="0" w:line="240" w:lineRule="auto"/>
+      </w:pPr>
+    </w:p>
+    <w:p>
+      <w:pPr>
+        <w:autoSpaceDE w:val="0"/>
+        <w:autoSpaceDN w:val="0"/>
+        <w:adjustRightInd w:val="0"/>
+        <w:spacing w:after="0" w:line="240" w:lineRule="auto"/>
+      </w:pPr>
+    </w:p>
+    <w:p>
+      <w:pPr>
+        <w:autoSpaceDE w:val="0"/>
+        <w:autoSpaceDN w:val="0"/>
+        <w:adjustRightInd w:val="0"/>
+        <w:spacing w:after="0" w:line="240" w:lineRule="auto"/>
+      </w:pPr>
+    </w:p>
+    <w:p>
+      <w:pPr>
+        <w:autoSpaceDE w:val="0"/>
+        <w:autoSpaceDN w:val="0"/>
+        <w:adjustRightInd w:val="0"/>
+        <w:spacing w:after="0" w:line="240" w:lineRule="auto"/>
+      </w:pPr>
+      <w:r>
+        <w:t>Cette matrice se remplit ligne par ligne tant que la somme des durées sur cette ligne ne dépasse pas 16. Une fois ce seuil franchi, une nouvelle étape de traitement  est nécessaire avant de passer à la mesure suivante.</w:t>
+      </w:r>
+    </w:p>
+    <w:p>
+      <w:pPr>
+        <w:autoSpaceDE w:val="0"/>
+        <w:autoSpaceDN w:val="0"/>
+        <w:adjustRightInd w:val="0"/>
+        <w:spacing w:after="0" w:line="240" w:lineRule="auto"/>
+      </w:pPr>
+    </w:p>
+    <w:p>
+      <w:pPr>
+        <w:autoSpaceDE w:val="0"/>
+        <w:autoSpaceDN w:val="0"/>
+        <w:adjustRightInd w:val="0"/>
+        <w:spacing w:after="0" w:line="240" w:lineRule="auto"/>
+        <w:rPr>
+          <w:rFonts w:ascii="Courier New" w:hAnsi="Courier New" w:cs="Courier New"/>
+          <w:color w:val="000000"/>
+          <w:sz w:val="24"/>
+          <w:szCs w:val="24"/>
+        </w:rPr>
+      </w:pPr>
+    </w:p>
+    <w:p>
+      <w:pPr>
+        <w:autoSpaceDE w:val="0"/>
+        <w:autoSpaceDN w:val="0"/>
+        <w:adjustRightInd w:val="0"/>
+        <w:spacing w:after="0" w:line="240" w:lineRule="auto"/>
+      </w:pPr>
+      <w:proofErr w:type="spellStart"/>
+      <w:proofErr w:type="gramStart"/>
+      <w:r>
+        <w:rPr>
+          <w:rFonts w:ascii="Courier New" w:hAnsi="Courier New" w:cs="Courier New"/>
+          <w:color w:val="000000"/>
+          <w:sz w:val="24"/>
+          <w:szCs w:val="24"/>
+        </w:rPr>
+        <w:t>mesureTemporaire</w:t>
+      </w:r>
+      <w:proofErr w:type="spellEnd"/>
+      <w:proofErr w:type="gramEnd"/>
+      <w:r>
+        <w:rPr>
+          <w:rFonts w:ascii="Courier New" w:hAnsi="Courier New" w:cs="Courier New"/>
+          <w:sz w:val="24"/>
+          <w:szCs w:val="24"/>
+        </w:rPr>
+        <w:t xml:space="preserve"> </w:t>
+      </w:r>
+      <w:r>
+        <w:t>: permet de traiter les notes mesure par mesure.</w:t>
+      </w:r>
+      <w:r>
+        <w:t xml:space="preserve"> Cette matrice se remplit en parallèle de la matrice </w:t>
+      </w:r>
+      <w:r>
+        <w:rPr>
+          <w:rFonts w:ascii="Courier New" w:hAnsi="Courier New" w:cs="Courier New"/>
+          <w:color w:val="000000"/>
+          <w:sz w:val="24"/>
+          <w:szCs w:val="24"/>
+        </w:rPr>
+        <w:t>Mesures</w:t>
+      </w:r>
+      <w:r>
+        <w:t>.</w:t>
+      </w:r>
+    </w:p>
+    <w:p>
+      <w:pPr>
+        <w:autoSpaceDE w:val="0"/>
+        <w:autoSpaceDN w:val="0"/>
+        <w:adjustRightInd w:val="0"/>
+        <w:spacing w:after="0" w:line="240" w:lineRule="auto"/>
+      </w:pPr>
+    </w:p>
+    <w:tbl>
+      <w:tblPr>
+        <w:tblStyle w:val="GridTable5Dark"/>
+        <w:tblW w:w="8256" w:type="dxa"/>
+        <w:tblLook w:val="04A0" w:firstRow="1" w:lastRow="0" w:firstColumn="1" w:lastColumn="0" w:noHBand="0" w:noVBand="1"/>
+      </w:tblPr>
+      <w:tblGrid>
+        <w:gridCol w:w="1651"/>
+        <w:gridCol w:w="1651"/>
+        <w:gridCol w:w="1651"/>
+        <w:gridCol w:w="1651"/>
+        <w:gridCol w:w="1652"/>
+      </w:tblGrid>
+      <w:tr>
+        <w:trPr>
+          <w:cnfStyle w:val="100000000000" w:firstRow="1" w:lastRow="0" w:firstColumn="0" w:lastColumn="0" w:oddVBand="0" w:evenVBand="0" w:oddHBand="0" w:evenHBand="0" w:firstRowFirstColumn="0" w:firstRowLastColumn="0" w:lastRowFirstColumn="0" w:lastRowLastColumn="0"/>
+          <w:trHeight w:val="413"/>
+        </w:trPr>
+        <w:tc>
+          <w:tcPr>
+            <w:cnfStyle w:val="001000000000" w:firstRow="0" w:lastRow="0" w:firstColumn="1" w:lastColumn="0" w:oddVBand="0" w:evenVBand="0" w:oddHBand="0" w:evenHBand="0" w:firstRowFirstColumn="0" w:firstRowLastColumn="0" w:lastRowFirstColumn="0" w:lastRowLastColumn="0"/>
+            <w:tcW w:w="1651" w:type="dxa"/>
+            <w:vAlign w:val="center"/>
+          </w:tcPr>
+          <w:p>
+            <w:pPr>
+              <w:autoSpaceDE w:val="0"/>
+              <w:autoSpaceDN w:val="0"/>
+              <w:adjustRightInd w:val="0"/>
+              <w:jc w:val="center"/>
+            </w:pPr>
+          </w:p>
+        </w:tc>
+        <w:tc>
+          <w:tcPr>
+            <w:tcW w:w="1651" w:type="dxa"/>
+            <w:vAlign w:val="center"/>
+          </w:tcPr>
+          <w:p>
+            <w:pPr>
+              <w:autoSpaceDE w:val="0"/>
+              <w:autoSpaceDN w:val="0"/>
+              <w:adjustRightInd w:val="0"/>
+              <w:jc w:val="center"/>
+              <w:cnfStyle w:val="100000000000" w:firstRow="1" w:lastRow="0" w:firstColumn="0" w:lastColumn="0" w:oddVBand="0" w:evenVBand="0" w:oddHBand="0" w:evenHBand="0" w:firstRowFirstColumn="0" w:firstRowLastColumn="0" w:lastRowFirstColumn="0" w:lastRowLastColumn="0"/>
+            </w:pPr>
+            <w:r>
+              <w:t>Note 1</w:t>
+            </w:r>
+          </w:p>
+        </w:tc>
+        <w:tc>
+          <w:tcPr>
+            <w:tcW w:w="1651" w:type="dxa"/>
+            <w:vAlign w:val="center"/>
+          </w:tcPr>
+          <w:p>
+            <w:pPr>
+              <w:autoSpaceDE w:val="0"/>
+              <w:autoSpaceDN w:val="0"/>
+              <w:adjustRightInd w:val="0"/>
+              <w:jc w:val="center"/>
+              <w:cnfStyle w:val="100000000000" w:firstRow="1" w:lastRow="0" w:firstColumn="0" w:lastColumn="0" w:oddVBand="0" w:evenVBand="0" w:oddHBand="0" w:evenHBand="0" w:firstRowFirstColumn="0" w:firstRowLastColumn="0" w:lastRowFirstColumn="0" w:lastRowLastColumn="0"/>
+            </w:pPr>
+            <w:r>
+              <w:t>Note 2</w:t>
+            </w:r>
+          </w:p>
+        </w:tc>
+        <w:tc>
+          <w:tcPr>
+            <w:tcW w:w="1651" w:type="dxa"/>
+            <w:vAlign w:val="center"/>
+          </w:tcPr>
+          <w:p>
+            <w:pPr>
+              <w:autoSpaceDE w:val="0"/>
+              <w:autoSpaceDN w:val="0"/>
+              <w:adjustRightInd w:val="0"/>
+              <w:jc w:val="center"/>
+              <w:cnfStyle w:val="100000000000" w:firstRow="1" w:lastRow="0" w:firstColumn="0" w:lastColumn="0" w:oddVBand="0" w:evenVBand="0" w:oddHBand="0" w:evenHBand="0" w:firstRowFirstColumn="0" w:firstRowLastColumn="0" w:lastRowFirstColumn="0" w:lastRowLastColumn="0"/>
+            </w:pPr>
+            <w:r>
+              <w:t>Note …</w:t>
+            </w:r>
+          </w:p>
+        </w:tc>
+        <w:tc>
+          <w:tcPr>
+            <w:tcW w:w="1652" w:type="dxa"/>
+            <w:vAlign w:val="center"/>
+          </w:tcPr>
+          <w:p>
+            <w:pPr>
+              <w:autoSpaceDE w:val="0"/>
+              <w:autoSpaceDN w:val="0"/>
+              <w:adjustRightInd w:val="0"/>
+              <w:jc w:val="center"/>
+              <w:cnfStyle w:val="100000000000" w:firstRow="1" w:lastRow="0" w:firstColumn="0" w:lastColumn="0" w:oddVBand="0" w:evenVBand="0" w:oddHBand="0" w:evenHBand="0" w:firstRowFirstColumn="0" w:firstRowLastColumn="0" w:lastRowFirstColumn="0" w:lastRowLastColumn="0"/>
+            </w:pPr>
+            <w:r>
+              <w:t>Note n</w:t>
+            </w:r>
+          </w:p>
+        </w:tc>
+      </w:tr>
+      <w:tr>
+        <w:trPr>
+          <w:cnfStyle w:val="000000100000" w:firstRow="0" w:lastRow="0" w:firstColumn="0" w:lastColumn="0" w:oddVBand="0" w:evenVBand="0" w:oddHBand="1" w:evenHBand="0" w:firstRowFirstColumn="0" w:firstRowLastColumn="0" w:lastRowFirstColumn="0" w:lastRowLastColumn="0"/>
+          <w:trHeight w:val="967"/>
+        </w:trPr>
+        <w:tc>
+          <w:tcPr>
+            <w:cnfStyle w:val="001000000000" w:firstRow="0" w:lastRow="0" w:firstColumn="1" w:lastColumn="0" w:oddVBand="0" w:evenVBand="0" w:oddHBand="0" w:evenHBand="0" w:firstRowFirstColumn="0" w:firstRowLastColumn="0" w:lastRowFirstColumn="0" w:lastRowLastColumn="0"/>
+            <w:tcW w:w="1651" w:type="dxa"/>
+            <w:vAlign w:val="center"/>
+          </w:tcPr>
+          <w:p>
+            <w:pPr>
+              <w:autoSpaceDE w:val="0"/>
+              <w:autoSpaceDN w:val="0"/>
+              <w:adjustRightInd w:val="0"/>
+              <w:jc w:val="center"/>
+            </w:pPr>
+            <w:r>
+              <w:t xml:space="preserve">Durée avec la plus forte </w:t>
+            </w:r>
+            <w:proofErr w:type="spellStart"/>
+            <w:r>
+              <w:t>proba</w:t>
+            </w:r>
+            <w:proofErr w:type="spellEnd"/>
+          </w:p>
+        </w:tc>
+        <w:tc>
+          <w:tcPr>
+            <w:tcW w:w="1651" w:type="dxa"/>
+            <w:vAlign w:val="center"/>
+          </w:tcPr>
+          <w:p>
+            <w:pPr>
+              <w:autoSpaceDE w:val="0"/>
+              <w:autoSpaceDN w:val="0"/>
+              <w:adjustRightInd w:val="0"/>
+              <w:jc w:val="center"/>
+              <w:cnfStyle w:val="000000100000" w:firstRow="0" w:lastRow="0" w:firstColumn="0" w:lastColumn="0" w:oddVBand="0" w:evenVBand="0" w:oddHBand="1" w:evenHBand="0" w:firstRowFirstColumn="0" w:firstRowLastColumn="0" w:lastRowFirstColumn="0" w:lastRowLastColumn="0"/>
+            </w:pPr>
+          </w:p>
+        </w:tc>
+        <w:tc>
+          <w:tcPr>
+            <w:tcW w:w="1651" w:type="dxa"/>
+            <w:vAlign w:val="center"/>
+          </w:tcPr>
+          <w:p>
+            <w:pPr>
+              <w:autoSpaceDE w:val="0"/>
+              <w:autoSpaceDN w:val="0"/>
+              <w:adjustRightInd w:val="0"/>
+              <w:jc w:val="center"/>
+              <w:cnfStyle w:val="000000100000" w:firstRow="0" w:lastRow="0" w:firstColumn="0" w:lastColumn="0" w:oddVBand="0" w:evenVBand="0" w:oddHBand="1" w:evenHBand="0" w:firstRowFirstColumn="0" w:firstRowLastColumn="0" w:lastRowFirstColumn="0" w:lastRowLastColumn="0"/>
+            </w:pPr>
+          </w:p>
+        </w:tc>
+        <w:tc>
+          <w:tcPr>
+            <w:tcW w:w="1651" w:type="dxa"/>
+            <w:vAlign w:val="center"/>
+          </w:tcPr>
+          <w:p>
+            <w:pPr>
+              <w:autoSpaceDE w:val="0"/>
+              <w:autoSpaceDN w:val="0"/>
+              <w:adjustRightInd w:val="0"/>
+              <w:jc w:val="center"/>
+              <w:cnfStyle w:val="000000100000" w:firstRow="0" w:lastRow="0" w:firstColumn="0" w:lastColumn="0" w:oddVBand="0" w:evenVBand="0" w:oddHBand="1" w:evenHBand="0" w:firstRowFirstColumn="0" w:firstRowLastColumn="0" w:lastRowFirstColumn="0" w:lastRowLastColumn="0"/>
+            </w:pPr>
+          </w:p>
+        </w:tc>
+        <w:tc>
+          <w:tcPr>
+            <w:tcW w:w="1652" w:type="dxa"/>
+            <w:vAlign w:val="center"/>
+          </w:tcPr>
+          <w:p>
+            <w:pPr>
+              <w:autoSpaceDE w:val="0"/>
+              <w:autoSpaceDN w:val="0"/>
+              <w:adjustRightInd w:val="0"/>
+              <w:jc w:val="center"/>
+              <w:cnfStyle w:val="000000100000" w:firstRow="0" w:lastRow="0" w:firstColumn="0" w:lastColumn="0" w:oddVBand="0" w:evenVBand="0" w:oddHBand="1" w:evenHBand="0" w:firstRowFirstColumn="0" w:firstRowLastColumn="0" w:lastRowFirstColumn="0" w:lastRowLastColumn="0"/>
+            </w:pPr>
+          </w:p>
+        </w:tc>
+      </w:tr>
+      <w:tr>
+        <w:trPr>
+          <w:trHeight w:val="317"/>
+        </w:trPr>
+        <w:tc>
+          <w:tcPr>
+            <w:cnfStyle w:val="001000000000" w:firstRow="0" w:lastRow="0" w:firstColumn="1" w:lastColumn="0" w:oddVBand="0" w:evenVBand="0" w:oddHBand="0" w:evenHBand="0" w:firstRowFirstColumn="0" w:firstRowLastColumn="0" w:lastRowFirstColumn="0" w:lastRowLastColumn="0"/>
+            <w:tcW w:w="1651" w:type="dxa"/>
+            <w:vAlign w:val="center"/>
+          </w:tcPr>
+          <w:p>
+            <w:pPr>
+              <w:autoSpaceDE w:val="0"/>
+              <w:autoSpaceDN w:val="0"/>
+              <w:adjustRightInd w:val="0"/>
+              <w:jc w:val="center"/>
+            </w:pPr>
+            <w:proofErr w:type="spellStart"/>
+            <w:r>
+              <w:t>proba</w:t>
+            </w:r>
+            <w:proofErr w:type="spellEnd"/>
+          </w:p>
+        </w:tc>
+        <w:tc>
+          <w:tcPr>
+            <w:tcW w:w="1651" w:type="dxa"/>
+            <w:vAlign w:val="center"/>
+          </w:tcPr>
+          <w:p>
+            <w:pPr>
+              <w:autoSpaceDE w:val="0"/>
+              <w:autoSpaceDN w:val="0"/>
+              <w:adjustRightInd w:val="0"/>
+              <w:jc w:val="center"/>
+              <w:cnfStyle w:val="000000000000" w:firstRow="0" w:lastRow="0" w:firstColumn="0" w:lastColumn="0" w:oddVBand="0" w:evenVBand="0" w:oddHBand="0" w:evenHBand="0" w:firstRowFirstColumn="0" w:firstRowLastColumn="0" w:lastRowFirstColumn="0" w:lastRowLastColumn="0"/>
+            </w:pPr>
+          </w:p>
+        </w:tc>
+        <w:tc>
+          <w:tcPr>
+            <w:tcW w:w="1651" w:type="dxa"/>
+            <w:vAlign w:val="center"/>
+          </w:tcPr>
+          <w:p>
+            <w:pPr>
+              <w:autoSpaceDE w:val="0"/>
+              <w:autoSpaceDN w:val="0"/>
+              <w:adjustRightInd w:val="0"/>
+              <w:jc w:val="center"/>
+              <w:cnfStyle w:val="000000000000" w:firstRow="0" w:lastRow="0" w:firstColumn="0" w:lastColumn="0" w:oddVBand="0" w:evenVBand="0" w:oddHBand="0" w:evenHBand="0" w:firstRowFirstColumn="0" w:firstRowLastColumn="0" w:lastRowFirstColumn="0" w:lastRowLastColumn="0"/>
+            </w:pPr>
+          </w:p>
+        </w:tc>
+        <w:tc>
+          <w:tcPr>
+            <w:tcW w:w="1651" w:type="dxa"/>
+            <w:vAlign w:val="center"/>
+          </w:tcPr>
+          <w:p>
+            <w:pPr>
+              <w:autoSpaceDE w:val="0"/>
+              <w:autoSpaceDN w:val="0"/>
+              <w:adjustRightInd w:val="0"/>
+              <w:jc w:val="center"/>
+              <w:cnfStyle w:val="000000000000" w:firstRow="0" w:lastRow="0" w:firstColumn="0" w:lastColumn="0" w:oddVBand="0" w:evenVBand="0" w:oddHBand="0" w:evenHBand="0" w:firstRowFirstColumn="0" w:firstRowLastColumn="0" w:lastRowFirstColumn="0" w:lastRowLastColumn="0"/>
+            </w:pPr>
+          </w:p>
+        </w:tc>
+        <w:tc>
+          <w:tcPr>
+            <w:tcW w:w="1652" w:type="dxa"/>
+            <w:vAlign w:val="center"/>
+          </w:tcPr>
+          <w:p>
+            <w:pPr>
+              <w:autoSpaceDE w:val="0"/>
+              <w:autoSpaceDN w:val="0"/>
+              <w:adjustRightInd w:val="0"/>
+              <w:jc w:val="center"/>
+              <w:cnfStyle w:val="000000000000" w:firstRow="0" w:lastRow="0" w:firstColumn="0" w:lastColumn="0" w:oddVBand="0" w:evenVBand="0" w:oddHBand="0" w:evenHBand="0" w:firstRowFirstColumn="0" w:firstRowLastColumn="0" w:lastRowFirstColumn="0" w:lastRowLastColumn="0"/>
+            </w:pPr>
+          </w:p>
+        </w:tc>
+      </w:tr>
+      <w:tr>
+        <w:trPr>
+          <w:cnfStyle w:val="000000100000" w:firstRow="0" w:lastRow="0" w:firstColumn="0" w:lastColumn="0" w:oddVBand="0" w:evenVBand="0" w:oddHBand="1" w:evenHBand="0" w:firstRowFirstColumn="0" w:firstRowLastColumn="0" w:lastRowFirstColumn="0" w:lastRowLastColumn="0"/>
+          <w:trHeight w:val="967"/>
+        </w:trPr>
+        <w:tc>
+          <w:tcPr>
+            <w:cnfStyle w:val="001000000000" w:firstRow="0" w:lastRow="0" w:firstColumn="1" w:lastColumn="0" w:oddVBand="0" w:evenVBand="0" w:oddHBand="0" w:evenHBand="0" w:firstRowFirstColumn="0" w:firstRowLastColumn="0" w:lastRowFirstColumn="0" w:lastRowLastColumn="0"/>
+            <w:tcW w:w="1651" w:type="dxa"/>
+            <w:vAlign w:val="center"/>
+          </w:tcPr>
+          <w:p>
+            <w:pPr>
+              <w:autoSpaceDE w:val="0"/>
+              <w:autoSpaceDN w:val="0"/>
+              <w:adjustRightInd w:val="0"/>
+              <w:jc w:val="center"/>
+            </w:pPr>
+            <w:r>
+              <w:t xml:space="preserve">Durée avec la plus faible </w:t>
+            </w:r>
+            <w:proofErr w:type="spellStart"/>
+            <w:r>
+              <w:t>proba</w:t>
+            </w:r>
+            <w:proofErr w:type="spellEnd"/>
+          </w:p>
+        </w:tc>
+        <w:tc>
+          <w:tcPr>
+            <w:tcW w:w="1651" w:type="dxa"/>
+            <w:vAlign w:val="center"/>
+          </w:tcPr>
+          <w:p>
+            <w:pPr>
+              <w:autoSpaceDE w:val="0"/>
+              <w:autoSpaceDN w:val="0"/>
+              <w:adjustRightInd w:val="0"/>
+              <w:jc w:val="center"/>
+              <w:cnfStyle w:val="000000100000" w:firstRow="0" w:lastRow="0" w:firstColumn="0" w:lastColumn="0" w:oddVBand="0" w:evenVBand="0" w:oddHBand="1" w:evenHBand="0" w:firstRowFirstColumn="0" w:firstRowLastColumn="0" w:lastRowFirstColumn="0" w:lastRowLastColumn="0"/>
+            </w:pPr>
+          </w:p>
+        </w:tc>
+        <w:tc>
+          <w:tcPr>
+            <w:tcW w:w="1651" w:type="dxa"/>
+            <w:vAlign w:val="center"/>
+          </w:tcPr>
+          <w:p>
+            <w:pPr>
+              <w:autoSpaceDE w:val="0"/>
+              <w:autoSpaceDN w:val="0"/>
+              <w:adjustRightInd w:val="0"/>
+              <w:jc w:val="center"/>
+              <w:cnfStyle w:val="000000100000" w:firstRow="0" w:lastRow="0" w:firstColumn="0" w:lastColumn="0" w:oddVBand="0" w:evenVBand="0" w:oddHBand="1" w:evenHBand="0" w:firstRowFirstColumn="0" w:firstRowLastColumn="0" w:lastRowFirstColumn="0" w:lastRowLastColumn="0"/>
+            </w:pPr>
+          </w:p>
+        </w:tc>
+        <w:tc>
+          <w:tcPr>
+            <w:tcW w:w="1651" w:type="dxa"/>
+            <w:vAlign w:val="center"/>
+          </w:tcPr>
+          <w:p>
+            <w:pPr>
+              <w:autoSpaceDE w:val="0"/>
+              <w:autoSpaceDN w:val="0"/>
+              <w:adjustRightInd w:val="0"/>
+              <w:jc w:val="center"/>
+              <w:cnfStyle w:val="000000100000" w:firstRow="0" w:lastRow="0" w:firstColumn="0" w:lastColumn="0" w:oddVBand="0" w:evenVBand="0" w:oddHBand="1" w:evenHBand="0" w:firstRowFirstColumn="0" w:firstRowLastColumn="0" w:lastRowFirstColumn="0" w:lastRowLastColumn="0"/>
+            </w:pPr>
+          </w:p>
+        </w:tc>
+        <w:tc>
+          <w:tcPr>
+            <w:tcW w:w="1652" w:type="dxa"/>
+            <w:vAlign w:val="center"/>
+          </w:tcPr>
+          <w:p>
+            <w:pPr>
+              <w:autoSpaceDE w:val="0"/>
+              <w:autoSpaceDN w:val="0"/>
+              <w:adjustRightInd w:val="0"/>
+              <w:jc w:val="center"/>
+              <w:cnfStyle w:val="000000100000" w:firstRow="0" w:lastRow="0" w:firstColumn="0" w:lastColumn="0" w:oddVBand="0" w:evenVBand="0" w:oddHBand="1" w:evenHBand="0" w:firstRowFirstColumn="0" w:firstRowLastColumn="0" w:lastRowFirstColumn="0" w:lastRowLastColumn="0"/>
+            </w:pPr>
+          </w:p>
+        </w:tc>
+      </w:tr>
+      <w:tr>
+        <w:trPr>
+          <w:trHeight w:val="317"/>
+        </w:trPr>
+        <w:tc>
+          <w:tcPr>
+            <w:cnfStyle w:val="001000000000" w:firstRow="0" w:lastRow="0" w:firstColumn="1" w:lastColumn="0" w:oddVBand="0" w:evenVBand="0" w:oddHBand="0" w:evenHBand="0" w:firstRowFirstColumn="0" w:firstRowLastColumn="0" w:lastRowFirstColumn="0" w:lastRowLastColumn="0"/>
+            <w:tcW w:w="1651" w:type="dxa"/>
+            <w:vAlign w:val="center"/>
+          </w:tcPr>
+          <w:p>
+            <w:pPr>
+              <w:autoSpaceDE w:val="0"/>
+              <w:autoSpaceDN w:val="0"/>
+              <w:adjustRightInd w:val="0"/>
+              <w:jc w:val="center"/>
+            </w:pPr>
+            <w:proofErr w:type="spellStart"/>
+            <w:r>
+              <w:t>proba</w:t>
+            </w:r>
+            <w:proofErr w:type="spellEnd"/>
+          </w:p>
+        </w:tc>
+        <w:tc>
+          <w:tcPr>
+            <w:tcW w:w="1651" w:type="dxa"/>
+            <w:vAlign w:val="center"/>
+          </w:tcPr>
+          <w:p>
+            <w:pPr>
+              <w:autoSpaceDE w:val="0"/>
+              <w:autoSpaceDN w:val="0"/>
+              <w:adjustRightInd w:val="0"/>
+              <w:jc w:val="center"/>
+              <w:cnfStyle w:val="000000000000" w:firstRow="0" w:lastRow="0" w:firstColumn="0" w:lastColumn="0" w:oddVBand="0" w:evenVBand="0" w:oddHBand="0" w:evenHBand="0" w:firstRowFirstColumn="0" w:firstRowLastColumn="0" w:lastRowFirstColumn="0" w:lastRowLastColumn="0"/>
+            </w:pPr>
+          </w:p>
+        </w:tc>
+        <w:tc>
+          <w:tcPr>
+            <w:tcW w:w="1651" w:type="dxa"/>
+            <w:vAlign w:val="center"/>
+          </w:tcPr>
+          <w:p>
+            <w:pPr>
+              <w:autoSpaceDE w:val="0"/>
+              <w:autoSpaceDN w:val="0"/>
+              <w:adjustRightInd w:val="0"/>
+              <w:jc w:val="center"/>
+              <w:cnfStyle w:val="000000000000" w:firstRow="0" w:lastRow="0" w:firstColumn="0" w:lastColumn="0" w:oddVBand="0" w:evenVBand="0" w:oddHBand="0" w:evenHBand="0" w:firstRowFirstColumn="0" w:firstRowLastColumn="0" w:lastRowFirstColumn="0" w:lastRowLastColumn="0"/>
+            </w:pPr>
+          </w:p>
+        </w:tc>
+        <w:tc>
+          <w:tcPr>
+            <w:tcW w:w="1651" w:type="dxa"/>
+            <w:vAlign w:val="center"/>
+          </w:tcPr>
+          <w:p>
+            <w:pPr>
+              <w:autoSpaceDE w:val="0"/>
+              <w:autoSpaceDN w:val="0"/>
+              <w:adjustRightInd w:val="0"/>
+              <w:jc w:val="center"/>
+              <w:cnfStyle w:val="000000000000" w:firstRow="0" w:lastRow="0" w:firstColumn="0" w:lastColumn="0" w:oddVBand="0" w:evenVBand="0" w:oddHBand="0" w:evenHBand="0" w:firstRowFirstColumn="0" w:firstRowLastColumn="0" w:lastRowFirstColumn="0" w:lastRowLastColumn="0"/>
+            </w:pPr>
+          </w:p>
+        </w:tc>
+        <w:tc>
+          <w:tcPr>
+            <w:tcW w:w="1652" w:type="dxa"/>
+            <w:vAlign w:val="center"/>
+          </w:tcPr>
+          <w:p>
+            <w:pPr>
+              <w:autoSpaceDE w:val="0"/>
+              <w:autoSpaceDN w:val="0"/>
+              <w:adjustRightInd w:val="0"/>
+              <w:jc w:val="center"/>
+              <w:cnfStyle w:val="000000000000" w:firstRow="0" w:lastRow="0" w:firstColumn="0" w:lastColumn="0" w:oddVBand="0" w:evenVBand="0" w:oddHBand="0" w:evenHBand="0" w:firstRowFirstColumn="0" w:firstRowLastColumn="0" w:lastRowFirstColumn="0" w:lastRowLastColumn="0"/>
+            </w:pPr>
+          </w:p>
+        </w:tc>
+      </w:tr>
+    </w:tbl>
+    <w:p>
+      <w:pPr>
+        <w:autoSpaceDE w:val="0"/>
+        <w:autoSpaceDN w:val="0"/>
+        <w:adjustRightInd w:val="0"/>
+        <w:spacing w:after="0" w:line="240" w:lineRule="auto"/>
+      </w:pPr>
+    </w:p>
+    <w:p>
+      <w:pPr>
+        <w:autoSpaceDE w:val="0"/>
+        <w:autoSpaceDN w:val="0"/>
+        <w:adjustRightInd w:val="0"/>
+        <w:spacing w:after="0" w:line="240" w:lineRule="auto"/>
+      </w:pPr>
+    </w:p>
+    <w:p>
+      <w:pPr>
+        <w:pStyle w:val="Heading4"/>
+      </w:pPr>
+      <w:r>
+        <w:t>Explication étape par étape de l’algorithme</w:t>
+      </w:r>
+    </w:p>
+    <w:p>
+      <w:pPr>
+        <w:autoSpaceDE w:val="0"/>
+        <w:autoSpaceDN w:val="0"/>
+        <w:adjustRightInd w:val="0"/>
+        <w:spacing w:after="0" w:line="240" w:lineRule="auto"/>
+      </w:pPr>
+      <w:r>
+        <w:t>On commence tout d’abord par comparer deux à deux les probabilités successivement pour chaque DE afin de retenir celles ayant la plus forte.</w:t>
+      </w:r>
+    </w:p>
+    <w:p>
+      <w:pPr>
+        <w:autoSpaceDE w:val="0"/>
+        <w:autoSpaceDN w:val="0"/>
+        <w:adjustRightInd w:val="0"/>
+        <w:spacing w:after="0" w:line="240" w:lineRule="auto"/>
+      </w:pPr>
+    </w:p>
+    <w:p>
+      <w:pPr>
+        <w:autoSpaceDE w:val="0"/>
+        <w:autoSpaceDN w:val="0"/>
+        <w:adjustRightInd w:val="0"/>
+        <w:spacing w:after="0" w:line="240" w:lineRule="auto"/>
+      </w:pPr>
+      <w:r>
+        <w:t>Dans notre e</w:t>
+      </w:r>
+      <w:r>
+        <w:t>xemple, cela donne</w:t>
+      </w:r>
+      <w:r>
+        <w:t xml:space="preserve"> pour la première mesure</w:t>
+      </w:r>
+      <w:r>
+        <w:t> :</w:t>
+      </w:r>
+    </w:p>
+    <w:p>
+      <w:pPr>
+        <w:autoSpaceDE w:val="0"/>
+        <w:autoSpaceDN w:val="0"/>
+        <w:adjustRightInd w:val="0"/>
+        <w:spacing w:after="0" w:line="240" w:lineRule="auto"/>
+      </w:pPr>
+    </w:p>
+    <w:p>
+      <w:pPr>
+        <w:autoSpaceDE w:val="0"/>
+        <w:autoSpaceDN w:val="0"/>
+        <w:adjustRightInd w:val="0"/>
+        <w:spacing w:after="0" w:line="240" w:lineRule="auto"/>
+      </w:pPr>
+      <w:proofErr w:type="gramStart"/>
+      <w:r>
+        <w:rPr>
+          <w:rFonts w:ascii="Courier New" w:hAnsi="Courier New" w:cs="Courier New"/>
+          <w:color w:val="000000"/>
+          <w:sz w:val="24"/>
+          <w:szCs w:val="24"/>
+        </w:rPr>
+        <w:t>Mesures</w:t>
+      </w:r>
+      <w:proofErr w:type="gramEnd"/>
+      <w:r>
+        <w:rPr>
+          <w:rFonts w:ascii="Courier New" w:hAnsi="Courier New" w:cs="Courier New"/>
+          <w:color w:val="000000"/>
+          <w:sz w:val="24"/>
+          <w:szCs w:val="24"/>
+        </w:rPr>
+        <w:t> :</w:t>
+      </w:r>
+    </w:p>
+    <w:tbl>
+      <w:tblPr>
+        <w:tblStyle w:val="GridTable5Dark"/>
+        <w:tblW w:w="0" w:type="auto"/>
+        <w:tblLook w:val="04A0" w:firstRow="1" w:lastRow="0" w:firstColumn="1" w:lastColumn="0" w:noHBand="0" w:noVBand="1"/>
+      </w:tblPr>
+      <w:tblGrid>
+        <w:gridCol w:w="1812"/>
+        <w:gridCol w:w="1812"/>
+        <w:gridCol w:w="1812"/>
+        <w:gridCol w:w="1813"/>
+        <w:gridCol w:w="1813"/>
+      </w:tblGrid>
+      <w:tr>
+        <w:trPr>
+          <w:cnfStyle w:val="100000000000" w:firstRow="1" w:lastRow="0" w:firstColumn="0" w:lastColumn="0" w:oddVBand="0" w:evenVBand="0" w:oddHBand="0" w:evenHBand="0" w:firstRowFirstColumn="0" w:firstRowLastColumn="0" w:lastRowFirstColumn="0" w:lastRowLastColumn="0"/>
+        </w:trPr>
+        <w:tc>
+          <w:tcPr>
+            <w:cnfStyle w:val="001000000000" w:firstRow="0" w:lastRow="0" w:firstColumn="1" w:lastColumn="0" w:oddVBand="0" w:evenVBand="0" w:oddHBand="0" w:evenHBand="0" w:firstRowFirstColumn="0" w:firstRowLastColumn="0" w:lastRowFirstColumn="0" w:lastRowLastColumn="0"/>
+            <w:tcW w:w="1812" w:type="dxa"/>
+          </w:tcPr>
+          <w:p>
+            <w:pPr>
+              <w:autoSpaceDE w:val="0"/>
+              <w:autoSpaceDN w:val="0"/>
+              <w:adjustRightInd w:val="0"/>
+            </w:pPr>
+          </w:p>
+        </w:tc>
+        <w:tc>
+          <w:tcPr>
+            <w:tcW w:w="1812" w:type="dxa"/>
+          </w:tcPr>
+          <w:p>
+            <w:pPr>
+              <w:autoSpaceDE w:val="0"/>
+              <w:autoSpaceDN w:val="0"/>
+              <w:adjustRightInd w:val="0"/>
+              <w:cnfStyle w:val="100000000000" w:firstRow="1" w:lastRow="0" w:firstColumn="0" w:lastColumn="0" w:oddVBand="0" w:evenVBand="0" w:oddHBand="0" w:evenHBand="0" w:firstRowFirstColumn="0" w:firstRowLastColumn="0" w:lastRowFirstColumn="0" w:lastRowLastColumn="0"/>
+            </w:pPr>
+            <w:r>
+              <w:t>Note 1</w:t>
+            </w:r>
+          </w:p>
+        </w:tc>
+        <w:tc>
+          <w:tcPr>
+            <w:tcW w:w="1812" w:type="dxa"/>
+          </w:tcPr>
+          <w:p>
+            <w:pPr>
+              <w:autoSpaceDE w:val="0"/>
+              <w:autoSpaceDN w:val="0"/>
+              <w:adjustRightInd w:val="0"/>
+              <w:cnfStyle w:val="100000000000" w:firstRow="1" w:lastRow="0" w:firstColumn="0" w:lastColumn="0" w:oddVBand="0" w:evenVBand="0" w:oddHBand="0" w:evenHBand="0" w:firstRowFirstColumn="0" w:firstRowLastColumn="0" w:lastRowFirstColumn="0" w:lastRowLastColumn="0"/>
+            </w:pPr>
+            <w:r>
+              <w:t>Note 2</w:t>
+            </w:r>
+          </w:p>
+        </w:tc>
+        <w:tc>
+          <w:tcPr>
+            <w:tcW w:w="1813" w:type="dxa"/>
+          </w:tcPr>
+          <w:p>
+            <w:pPr>
+              <w:autoSpaceDE w:val="0"/>
+              <w:autoSpaceDN w:val="0"/>
+              <w:adjustRightInd w:val="0"/>
+              <w:cnfStyle w:val="100000000000" w:firstRow="1" w:lastRow="0" w:firstColumn="0" w:lastColumn="0" w:oddVBand="0" w:evenVBand="0" w:oddHBand="0" w:evenHBand="0" w:firstRowFirstColumn="0" w:firstRowLastColumn="0" w:lastRowFirstColumn="0" w:lastRowLastColumn="0"/>
+            </w:pPr>
+            <w:r>
+              <w:t>Note 3</w:t>
+            </w:r>
+          </w:p>
+        </w:tc>
+        <w:tc>
+          <w:tcPr>
+            <w:tcW w:w="1813" w:type="dxa"/>
+          </w:tcPr>
+          <w:p>
+            <w:pPr>
+              <w:autoSpaceDE w:val="0"/>
+              <w:autoSpaceDN w:val="0"/>
+              <w:adjustRightInd w:val="0"/>
+              <w:cnfStyle w:val="100000000000" w:firstRow="1" w:lastRow="0" w:firstColumn="0" w:lastColumn="0" w:oddVBand="0" w:evenVBand="0" w:oddHBand="0" w:evenHBand="0" w:firstRowFirstColumn="0" w:firstRowLastColumn="0" w:lastRowFirstColumn="0" w:lastRowLastColumn="0"/>
+            </w:pPr>
+            <w:r>
+              <w:t>Note 4</w:t>
+            </w:r>
+          </w:p>
+        </w:tc>
+      </w:tr>
+      <w:tr>
+        <w:trPr>
+          <w:cnfStyle w:val="000000100000" w:firstRow="0" w:lastRow="0" w:firstColumn="0" w:lastColumn="0" w:oddVBand="0" w:evenVBand="0" w:oddHBand="1" w:evenHBand="0" w:firstRowFirstColumn="0" w:firstRowLastColumn="0" w:lastRowFirstColumn="0" w:lastRowLastColumn="0"/>
+        </w:trPr>
+        <w:tc>
+          <w:tcPr>
+            <w:cnfStyle w:val="001000000000" w:firstRow="0" w:lastRow="0" w:firstColumn="1" w:lastColumn="0" w:oddVBand="0" w:evenVBand="0" w:oddHBand="0" w:evenHBand="0" w:firstRowFirstColumn="0" w:firstRowLastColumn="0" w:lastRowFirstColumn="0" w:lastRowLastColumn="0"/>
+            <w:tcW w:w="1812" w:type="dxa"/>
+          </w:tcPr>
+          <w:p>
+            <w:pPr>
+              <w:autoSpaceDE w:val="0"/>
+              <w:autoSpaceDN w:val="0"/>
+              <w:adjustRightInd w:val="0"/>
+            </w:pPr>
+            <w:r>
+              <w:t>Mesure 1</w:t>
+            </w:r>
+          </w:p>
+        </w:tc>
+        <w:tc>
+          <w:tcPr>
+            <w:tcW w:w="1812" w:type="dxa"/>
+          </w:tcPr>
+          <w:p>
+            <w:pPr>
+              <w:autoSpaceDE w:val="0"/>
+              <w:autoSpaceDN w:val="0"/>
+              <w:adjustRightInd w:val="0"/>
+              <w:cnfStyle w:val="000000100000" w:firstRow="0" w:lastRow="0" w:firstColumn="0" w:lastColumn="0" w:oddVBand="0" w:evenVBand="0" w:oddHBand="1" w:evenHBand="0" w:firstRowFirstColumn="0" w:firstRowLastColumn="0" w:lastRowFirstColumn="0" w:lastRowLastColumn="0"/>
+            </w:pPr>
+            <w:r>
+              <w:t>4</w:t>
+            </w:r>
+          </w:p>
+        </w:tc>
+        <w:tc>
+          <w:tcPr>
+            <w:tcW w:w="1812" w:type="dxa"/>
+          </w:tcPr>
+          <w:p>
+            <w:pPr>
+              <w:autoSpaceDE w:val="0"/>
+              <w:autoSpaceDN w:val="0"/>
+              <w:adjustRightInd w:val="0"/>
+              <w:cnfStyle w:val="000000100000" w:firstRow="0" w:lastRow="0" w:firstColumn="0" w:lastColumn="0" w:oddVBand="0" w:evenVBand="0" w:oddHBand="1" w:evenHBand="0" w:firstRowFirstColumn="0" w:firstRowLastColumn="0" w:lastRowFirstColumn="0" w:lastRowLastColumn="0"/>
+            </w:pPr>
+            <w:r>
+              <w:t>4</w:t>
+            </w:r>
+          </w:p>
+        </w:tc>
+        <w:tc>
+          <w:tcPr>
+            <w:tcW w:w="1813" w:type="dxa"/>
+          </w:tcPr>
+          <w:p>
+            <w:pPr>
+              <w:autoSpaceDE w:val="0"/>
+              <w:autoSpaceDN w:val="0"/>
+              <w:adjustRightInd w:val="0"/>
+              <w:cnfStyle w:val="000000100000" w:firstRow="0" w:lastRow="0" w:firstColumn="0" w:lastColumn="0" w:oddVBand="0" w:evenVBand="0" w:oddHBand="1" w:evenHBand="0" w:firstRowFirstColumn="0" w:firstRowLastColumn="0" w:lastRowFirstColumn="0" w:lastRowLastColumn="0"/>
+            </w:pPr>
+            <w:r>
+              <w:t>6</w:t>
+            </w:r>
+          </w:p>
+        </w:tc>
+        <w:tc>
+          <w:tcPr>
+            <w:tcW w:w="1813" w:type="dxa"/>
+          </w:tcPr>
+          <w:p>
+            <w:pPr>
+              <w:autoSpaceDE w:val="0"/>
+              <w:autoSpaceDN w:val="0"/>
+              <w:adjustRightInd w:val="0"/>
+              <w:cnfStyle w:val="000000100000" w:firstRow="0" w:lastRow="0" w:firstColumn="0" w:lastColumn="0" w:oddVBand="0" w:evenVBand="0" w:oddHBand="1" w:evenHBand="0" w:firstRowFirstColumn="0" w:firstRowLastColumn="0" w:lastRowFirstColumn="0" w:lastRowLastColumn="0"/>
+            </w:pPr>
+            <w:r>
+              <w:t>4</w:t>
+            </w:r>
+          </w:p>
+        </w:tc>
+      </w:tr>
+    </w:tbl>
+    <w:p>
+      <w:pPr>
+        <w:autoSpaceDE w:val="0"/>
+        <w:autoSpaceDN w:val="0"/>
+        <w:adjustRightInd w:val="0"/>
+        <w:spacing w:after="0" w:line="240" w:lineRule="auto"/>
+      </w:pPr>
+    </w:p>
+    <w:p>
+      <w:pPr>
+        <w:autoSpaceDE w:val="0"/>
+        <w:autoSpaceDN w:val="0"/>
+        <w:adjustRightInd w:val="0"/>
+        <w:spacing w:after="0" w:line="240" w:lineRule="auto"/>
+      </w:pPr>
+      <w:proofErr w:type="spellStart"/>
+      <w:proofErr w:type="gramStart"/>
+      <w:r>
+        <w:rPr>
+          <w:rFonts w:ascii="Courier New" w:hAnsi="Courier New" w:cs="Courier New"/>
+          <w:color w:val="000000"/>
+          <w:sz w:val="24"/>
+          <w:szCs w:val="24"/>
+        </w:rPr>
+        <w:t>mesureTemporaire</w:t>
+      </w:r>
+      <w:proofErr w:type="spellEnd"/>
+      <w:proofErr w:type="gramEnd"/>
+      <w:r>
+        <w:rPr>
+          <w:rFonts w:ascii="Courier New" w:hAnsi="Courier New" w:cs="Courier New"/>
+          <w:color w:val="000000"/>
+          <w:sz w:val="24"/>
+          <w:szCs w:val="24"/>
+        </w:rPr>
+        <w:t> :</w:t>
+      </w:r>
+    </w:p>
+    <w:tbl>
+      <w:tblPr>
+        <w:tblStyle w:val="GridTable5Dark"/>
+        <w:tblW w:w="8256" w:type="dxa"/>
+        <w:tblLook w:val="04A0" w:firstRow="1" w:lastRow="0" w:firstColumn="1" w:lastColumn="0" w:noHBand="0" w:noVBand="1"/>
+      </w:tblPr>
+      <w:tblGrid>
+        <w:gridCol w:w="1651"/>
+        <w:gridCol w:w="1651"/>
+        <w:gridCol w:w="1651"/>
+        <w:gridCol w:w="1651"/>
+        <w:gridCol w:w="1652"/>
+      </w:tblGrid>
+      <w:tr>
+        <w:trPr>
+          <w:cnfStyle w:val="100000000000" w:firstRow="1" w:lastRow="0" w:firstColumn="0" w:lastColumn="0" w:oddVBand="0" w:evenVBand="0" w:oddHBand="0" w:evenHBand="0" w:firstRowFirstColumn="0" w:firstRowLastColumn="0" w:lastRowFirstColumn="0" w:lastRowLastColumn="0"/>
+          <w:trHeight w:val="413"/>
+        </w:trPr>
+        <w:tc>
+          <w:tcPr>
+            <w:cnfStyle w:val="001000000000" w:firstRow="0" w:lastRow="0" w:firstColumn="1" w:lastColumn="0" w:oddVBand="0" w:evenVBand="0" w:oddHBand="0" w:evenHBand="0" w:firstRowFirstColumn="0" w:firstRowLastColumn="0" w:lastRowFirstColumn="0" w:lastRowLastColumn="0"/>
+            <w:tcW w:w="1651" w:type="dxa"/>
+            <w:vAlign w:val="center"/>
+          </w:tcPr>
+          <w:p>
+            <w:pPr>
+              <w:autoSpaceDE w:val="0"/>
+              <w:autoSpaceDN w:val="0"/>
+              <w:adjustRightInd w:val="0"/>
+              <w:jc w:val="center"/>
+            </w:pPr>
+          </w:p>
+        </w:tc>
+        <w:tc>
+          <w:tcPr>
+            <w:tcW w:w="1651" w:type="dxa"/>
+            <w:vAlign w:val="center"/>
+          </w:tcPr>
+          <w:p>
+            <w:pPr>
+              <w:autoSpaceDE w:val="0"/>
+              <w:autoSpaceDN w:val="0"/>
+              <w:adjustRightInd w:val="0"/>
+              <w:jc w:val="center"/>
+              <w:cnfStyle w:val="100000000000" w:firstRow="1" w:lastRow="0" w:firstColumn="0" w:lastColumn="0" w:oddVBand="0" w:evenVBand="0" w:oddHBand="0" w:evenHBand="0" w:firstRowFirstColumn="0" w:firstRowLastColumn="0" w:lastRowFirstColumn="0" w:lastRowLastColumn="0"/>
+            </w:pPr>
+            <w:r>
+              <w:t>Note 1</w:t>
+            </w:r>
+          </w:p>
+        </w:tc>
+        <w:tc>
+          <w:tcPr>
+            <w:tcW w:w="1651" w:type="dxa"/>
+            <w:vAlign w:val="center"/>
+          </w:tcPr>
+          <w:p>
+            <w:pPr>
+              <w:autoSpaceDE w:val="0"/>
+              <w:autoSpaceDN w:val="0"/>
+              <w:adjustRightInd w:val="0"/>
+              <w:jc w:val="center"/>
+              <w:cnfStyle w:val="100000000000" w:firstRow="1" w:lastRow="0" w:firstColumn="0" w:lastColumn="0" w:oddVBand="0" w:evenVBand="0" w:oddHBand="0" w:evenHBand="0" w:firstRowFirstColumn="0" w:firstRowLastColumn="0" w:lastRowFirstColumn="0" w:lastRowLastColumn="0"/>
+            </w:pPr>
+            <w:r>
+              <w:t>Note 2</w:t>
+            </w:r>
+          </w:p>
+        </w:tc>
+        <w:tc>
+          <w:tcPr>
+            <w:tcW w:w="1651" w:type="dxa"/>
+            <w:vAlign w:val="center"/>
+          </w:tcPr>
+          <w:p>
+            <w:pPr>
+              <w:autoSpaceDE w:val="0"/>
+              <w:autoSpaceDN w:val="0"/>
+              <w:adjustRightInd w:val="0"/>
+              <w:jc w:val="center"/>
+              <w:cnfStyle w:val="100000000000" w:firstRow="1" w:lastRow="0" w:firstColumn="0" w:lastColumn="0" w:oddVBand="0" w:evenVBand="0" w:oddHBand="0" w:evenHBand="0" w:firstRowFirstColumn="0" w:firstRowLastColumn="0" w:lastRowFirstColumn="0" w:lastRowLastColumn="0"/>
+            </w:pPr>
+            <w:r>
+              <w:t xml:space="preserve">Note </w:t>
+            </w:r>
+            <w:r>
+              <w:t>3</w:t>
+            </w:r>
+          </w:p>
+        </w:tc>
+        <w:tc>
+          <w:tcPr>
+            <w:tcW w:w="1652" w:type="dxa"/>
+            <w:vAlign w:val="center"/>
+          </w:tcPr>
+          <w:p>
+            <w:pPr>
+              <w:autoSpaceDE w:val="0"/>
+              <w:autoSpaceDN w:val="0"/>
+              <w:adjustRightInd w:val="0"/>
+              <w:jc w:val="center"/>
+              <w:cnfStyle w:val="100000000000" w:firstRow="1" w:lastRow="0" w:firstColumn="0" w:lastColumn="0" w:oddVBand="0" w:evenVBand="0" w:oddHBand="0" w:evenHBand="0" w:firstRowFirstColumn="0" w:firstRowLastColumn="0" w:lastRowFirstColumn="0" w:lastRowLastColumn="0"/>
+            </w:pPr>
+            <w:r>
+              <w:t>Note 4</w:t>
+            </w:r>
+          </w:p>
+        </w:tc>
+      </w:tr>
+      <w:tr>
+        <w:trPr>
+          <w:cnfStyle w:val="000000100000" w:firstRow="0" w:lastRow="0" w:firstColumn="0" w:lastColumn="0" w:oddVBand="0" w:evenVBand="0" w:oddHBand="1" w:evenHBand="0" w:firstRowFirstColumn="0" w:firstRowLastColumn="0" w:lastRowFirstColumn="0" w:lastRowLastColumn="0"/>
+          <w:trHeight w:val="967"/>
+        </w:trPr>
+        <w:tc>
+          <w:tcPr>
+            <w:cnfStyle w:val="001000000000" w:firstRow="0" w:lastRow="0" w:firstColumn="1" w:lastColumn="0" w:oddVBand="0" w:evenVBand="0" w:oddHBand="0" w:evenHBand="0" w:firstRowFirstColumn="0" w:firstRowLastColumn="0" w:lastRowFirstColumn="0" w:lastRowLastColumn="0"/>
+            <w:tcW w:w="1651" w:type="dxa"/>
+            <w:vAlign w:val="center"/>
+          </w:tcPr>
+          <w:p>
+            <w:pPr>
+              <w:autoSpaceDE w:val="0"/>
+              <w:autoSpaceDN w:val="0"/>
+              <w:adjustRightInd w:val="0"/>
+              <w:jc w:val="center"/>
+            </w:pPr>
+            <w:r>
+              <w:t xml:space="preserve">Durée avec la plus forte </w:t>
+            </w:r>
+            <w:proofErr w:type="spellStart"/>
+            <w:r>
+              <w:t>proba</w:t>
+            </w:r>
+            <w:proofErr w:type="spellEnd"/>
+          </w:p>
+        </w:tc>
+        <w:tc>
+          <w:tcPr>
+            <w:tcW w:w="1651" w:type="dxa"/>
+            <w:vAlign w:val="center"/>
+          </w:tcPr>
+          <w:p>
+            <w:pPr>
+              <w:autoSpaceDE w:val="0"/>
+              <w:autoSpaceDN w:val="0"/>
+              <w:adjustRightInd w:val="0"/>
+              <w:jc w:val="center"/>
+              <w:cnfStyle w:val="000000100000" w:firstRow="0" w:lastRow="0" w:firstColumn="0" w:lastColumn="0" w:oddVBand="0" w:evenVBand="0" w:oddHBand="1" w:evenHBand="0" w:firstRowFirstColumn="0" w:firstRowLastColumn="0" w:lastRowFirstColumn="0" w:lastRowLastColumn="0"/>
+            </w:pPr>
+            <w:r>
+              <w:t>4</w:t>
+            </w:r>
+          </w:p>
+        </w:tc>
+        <w:tc>
+          <w:tcPr>
+            <w:tcW w:w="1651" w:type="dxa"/>
+            <w:vAlign w:val="center"/>
+          </w:tcPr>
+          <w:p>
+            <w:pPr>
+              <w:autoSpaceDE w:val="0"/>
+              <w:autoSpaceDN w:val="0"/>
+              <w:adjustRightInd w:val="0"/>
+              <w:jc w:val="center"/>
+              <w:cnfStyle w:val="000000100000" w:firstRow="0" w:lastRow="0" w:firstColumn="0" w:lastColumn="0" w:oddVBand="0" w:evenVBand="0" w:oddHBand="1" w:evenHBand="0" w:firstRowFirstColumn="0" w:firstRowLastColumn="0" w:lastRowFirstColumn="0" w:lastRowLastColumn="0"/>
+            </w:pPr>
+            <w:r>
+              <w:t>4</w:t>
+            </w:r>
+          </w:p>
+        </w:tc>
+        <w:tc>
+          <w:tcPr>
+            <w:tcW w:w="1651" w:type="dxa"/>
+            <w:vAlign w:val="center"/>
+          </w:tcPr>
+          <w:p>
+            <w:pPr>
+              <w:autoSpaceDE w:val="0"/>
+              <w:autoSpaceDN w:val="0"/>
+              <w:adjustRightInd w:val="0"/>
+              <w:jc w:val="center"/>
+              <w:cnfStyle w:val="000000100000" w:firstRow="0" w:lastRow="0" w:firstColumn="0" w:lastColumn="0" w:oddVBand="0" w:evenVBand="0" w:oddHBand="1" w:evenHBand="0" w:firstRowFirstColumn="0" w:firstRowLastColumn="0" w:lastRowFirstColumn="0" w:lastRowLastColumn="0"/>
+            </w:pPr>
+            <w:r>
+              <w:t>6</w:t>
+            </w:r>
+          </w:p>
+        </w:tc>
+        <w:tc>
+          <w:tcPr>
+            <w:tcW w:w="1652" w:type="dxa"/>
+            <w:vAlign w:val="center"/>
+          </w:tcPr>
+          <w:p>
+            <w:pPr>
+              <w:autoSpaceDE w:val="0"/>
+              <w:autoSpaceDN w:val="0"/>
+              <w:adjustRightInd w:val="0"/>
+              <w:jc w:val="center"/>
+              <w:cnfStyle w:val="000000100000" w:firstRow="0" w:lastRow="0" w:firstColumn="0" w:lastColumn="0" w:oddVBand="0" w:evenVBand="0" w:oddHBand="1" w:evenHBand="0" w:firstRowFirstColumn="0" w:firstRowLastColumn="0" w:lastRowFirstColumn="0" w:lastRowLastColumn="0"/>
+            </w:pPr>
+            <w:r>
+              <w:t>4</w:t>
+            </w:r>
+          </w:p>
+        </w:tc>
+      </w:tr>
+      <w:tr>
+        <w:trPr>
+          <w:trHeight w:val="317"/>
+        </w:trPr>
+        <w:tc>
+          <w:tcPr>
+            <w:cnfStyle w:val="001000000000" w:firstRow="0" w:lastRow="0" w:firstColumn="1" w:lastColumn="0" w:oddVBand="0" w:evenVBand="0" w:oddHBand="0" w:evenHBand="0" w:firstRowFirstColumn="0" w:firstRowLastColumn="0" w:lastRowFirstColumn="0" w:lastRowLastColumn="0"/>
+            <w:tcW w:w="1651" w:type="dxa"/>
+            <w:vAlign w:val="center"/>
+          </w:tcPr>
+          <w:p>
+            <w:pPr>
+              <w:autoSpaceDE w:val="0"/>
+              <w:autoSpaceDN w:val="0"/>
+              <w:adjustRightInd w:val="0"/>
+              <w:jc w:val="center"/>
+            </w:pPr>
+            <w:proofErr w:type="spellStart"/>
+            <w:r>
+              <w:t>proba</w:t>
+            </w:r>
+            <w:proofErr w:type="spellEnd"/>
+          </w:p>
+        </w:tc>
+        <w:tc>
+          <w:tcPr>
+            <w:tcW w:w="1651" w:type="dxa"/>
+            <w:vAlign w:val="center"/>
+          </w:tcPr>
+          <w:p>
+            <w:pPr>
+              <w:autoSpaceDE w:val="0"/>
+              <w:autoSpaceDN w:val="0"/>
+              <w:adjustRightInd w:val="0"/>
+              <w:jc w:val="center"/>
+              <w:cnfStyle w:val="000000000000" w:firstRow="0" w:lastRow="0" w:firstColumn="0" w:lastColumn="0" w:oddVBand="0" w:evenVBand="0" w:oddHBand="0" w:evenHBand="0" w:firstRowFirstColumn="0" w:firstRowLastColumn="0" w:lastRowFirstColumn="0" w:lastRowLastColumn="0"/>
+            </w:pPr>
+            <w:r>
+              <w:t>0.8538</w:t>
+            </w:r>
+          </w:p>
+        </w:tc>
+        <w:tc>
+          <w:tcPr>
+            <w:tcW w:w="1651" w:type="dxa"/>
+            <w:vAlign w:val="center"/>
+          </w:tcPr>
+          <w:p>
+            <w:pPr>
+              <w:autoSpaceDE w:val="0"/>
+              <w:autoSpaceDN w:val="0"/>
+              <w:adjustRightInd w:val="0"/>
+              <w:jc w:val="center"/>
+              <w:cnfStyle w:val="000000000000" w:firstRow="0" w:lastRow="0" w:firstColumn="0" w:lastColumn="0" w:oddVBand="0" w:evenVBand="0" w:oddHBand="0" w:evenHBand="0" w:firstRowFirstColumn="0" w:firstRowLastColumn="0" w:lastRowFirstColumn="0" w:lastRowLastColumn="0"/>
+            </w:pPr>
+            <w:r>
+              <w:t>0.9322</w:t>
+            </w:r>
+          </w:p>
+        </w:tc>
+        <w:tc>
+          <w:tcPr>
+            <w:tcW w:w="1651" w:type="dxa"/>
+            <w:vAlign w:val="center"/>
+          </w:tcPr>
+          <w:p>
+            <w:pPr>
+              <w:autoSpaceDE w:val="0"/>
+              <w:autoSpaceDN w:val="0"/>
+              <w:adjustRightInd w:val="0"/>
+              <w:jc w:val="center"/>
+              <w:cnfStyle w:val="000000000000" w:firstRow="0" w:lastRow="0" w:firstColumn="0" w:lastColumn="0" w:oddVBand="0" w:evenVBand="0" w:oddHBand="0" w:evenHBand="0" w:firstRowFirstColumn="0" w:firstRowLastColumn="0" w:lastRowFirstColumn="0" w:lastRowLastColumn="0"/>
+            </w:pPr>
+            <w:r>
+              <w:t>0.9750</w:t>
+            </w:r>
+          </w:p>
+        </w:tc>
+        <w:tc>
+          <w:tcPr>
+            <w:tcW w:w="1652" w:type="dxa"/>
+            <w:vAlign w:val="center"/>
+          </w:tcPr>
+          <w:p>
+            <w:pPr>
+              <w:autoSpaceDE w:val="0"/>
+              <w:autoSpaceDN w:val="0"/>
+              <w:adjustRightInd w:val="0"/>
+              <w:jc w:val="center"/>
+              <w:cnfStyle w:val="000000000000" w:firstRow="0" w:lastRow="0" w:firstColumn="0" w:lastColumn="0" w:oddVBand="0" w:evenVBand="0" w:oddHBand="0" w:evenHBand="0" w:firstRowFirstColumn="0" w:firstRowLastColumn="0" w:lastRowFirstColumn="0" w:lastRowLastColumn="0"/>
+            </w:pPr>
+            <w:r>
+              <w:t>0.5312</w:t>
+            </w:r>
+          </w:p>
+        </w:tc>
+      </w:tr>
+      <w:tr>
+        <w:trPr>
+          <w:cnfStyle w:val="000000100000" w:firstRow="0" w:lastRow="0" w:firstColumn="0" w:lastColumn="0" w:oddVBand="0" w:evenVBand="0" w:oddHBand="1" w:evenHBand="0" w:firstRowFirstColumn="0" w:firstRowLastColumn="0" w:lastRowFirstColumn="0" w:lastRowLastColumn="0"/>
+          <w:trHeight w:val="967"/>
+        </w:trPr>
+        <w:tc>
+          <w:tcPr>
+            <w:cnfStyle w:val="001000000000" w:firstRow="0" w:lastRow="0" w:firstColumn="1" w:lastColumn="0" w:oddVBand="0" w:evenVBand="0" w:oddHBand="0" w:evenHBand="0" w:firstRowFirstColumn="0" w:firstRowLastColumn="0" w:lastRowFirstColumn="0" w:lastRowLastColumn="0"/>
+            <w:tcW w:w="1651" w:type="dxa"/>
+            <w:vAlign w:val="center"/>
+          </w:tcPr>
+          <w:p>
+            <w:pPr>
+              <w:autoSpaceDE w:val="0"/>
+              <w:autoSpaceDN w:val="0"/>
+              <w:adjustRightInd w:val="0"/>
+              <w:jc w:val="center"/>
+            </w:pPr>
+            <w:r>
+              <w:t xml:space="preserve">Durée avec la plus faible </w:t>
+            </w:r>
+            <w:proofErr w:type="spellStart"/>
+            <w:r>
+              <w:t>proba</w:t>
+            </w:r>
+            <w:proofErr w:type="spellEnd"/>
+          </w:p>
+        </w:tc>
+        <w:tc>
+          <w:tcPr>
+            <w:tcW w:w="1651" w:type="dxa"/>
+            <w:vAlign w:val="center"/>
+          </w:tcPr>
+          <w:p>
+            <w:pPr>
+              <w:autoSpaceDE w:val="0"/>
+              <w:autoSpaceDN w:val="0"/>
+              <w:adjustRightInd w:val="0"/>
+              <w:jc w:val="center"/>
+              <w:cnfStyle w:val="000000100000" w:firstRow="0" w:lastRow="0" w:firstColumn="0" w:lastColumn="0" w:oddVBand="0" w:evenVBand="0" w:oddHBand="1" w:evenHBand="0" w:firstRowFirstColumn="0" w:firstRowLastColumn="0" w:lastRowFirstColumn="0" w:lastRowLastColumn="0"/>
+            </w:pPr>
+            <w:r>
+              <w:t>16</w:t>
+            </w:r>
+          </w:p>
+        </w:tc>
+        <w:tc>
+          <w:tcPr>
+            <w:tcW w:w="1651" w:type="dxa"/>
+            <w:vAlign w:val="center"/>
+          </w:tcPr>
+          <w:p>
+            <w:pPr>
+              <w:autoSpaceDE w:val="0"/>
+              <w:autoSpaceDN w:val="0"/>
+              <w:adjustRightInd w:val="0"/>
+              <w:jc w:val="center"/>
+              <w:cnfStyle w:val="000000100000" w:firstRow="0" w:lastRow="0" w:firstColumn="0" w:lastColumn="0" w:oddVBand="0" w:evenVBand="0" w:oddHBand="1" w:evenHBand="0" w:firstRowFirstColumn="0" w:firstRowLastColumn="0" w:lastRowFirstColumn="0" w:lastRowLastColumn="0"/>
+            </w:pPr>
+            <w:r>
+              <w:t>16</w:t>
+            </w:r>
+          </w:p>
+        </w:tc>
+        <w:tc>
+          <w:tcPr>
+            <w:tcW w:w="1651" w:type="dxa"/>
+            <w:vAlign w:val="center"/>
+          </w:tcPr>
+          <w:p>
+            <w:pPr>
+              <w:autoSpaceDE w:val="0"/>
+              <w:autoSpaceDN w:val="0"/>
+              <w:adjustRightInd w:val="0"/>
+              <w:jc w:val="center"/>
+              <w:cnfStyle w:val="000000100000" w:firstRow="0" w:lastRow="0" w:firstColumn="0" w:lastColumn="0" w:oddVBand="0" w:evenVBand="0" w:oddHBand="1" w:evenHBand="0" w:firstRowFirstColumn="0" w:firstRowLastColumn="0" w:lastRowFirstColumn="0" w:lastRowLastColumn="0"/>
+            </w:pPr>
+            <w:r>
+              <w:t>1</w:t>
+            </w:r>
+          </w:p>
+        </w:tc>
+        <w:tc>
+          <w:tcPr>
+            <w:tcW w:w="1652" w:type="dxa"/>
+            <w:vAlign w:val="center"/>
+          </w:tcPr>
+          <w:p>
+            <w:pPr>
+              <w:autoSpaceDE w:val="0"/>
+              <w:autoSpaceDN w:val="0"/>
+              <w:adjustRightInd w:val="0"/>
+              <w:jc w:val="center"/>
+              <w:cnfStyle w:val="000000100000" w:firstRow="0" w:lastRow="0" w:firstColumn="0" w:lastColumn="0" w:oddVBand="0" w:evenVBand="0" w:oddHBand="1" w:evenHBand="0" w:firstRowFirstColumn="0" w:firstRowLastColumn="0" w:lastRowFirstColumn="0" w:lastRowLastColumn="0"/>
+            </w:pPr>
+            <w:r>
+              <w:t>16</w:t>
+            </w:r>
+          </w:p>
+        </w:tc>
+      </w:tr>
+      <w:tr>
+        <w:trPr>
+          <w:trHeight w:val="317"/>
+        </w:trPr>
+        <w:tc>
+          <w:tcPr>
+            <w:cnfStyle w:val="001000000000" w:firstRow="0" w:lastRow="0" w:firstColumn="1" w:lastColumn="0" w:oddVBand="0" w:evenVBand="0" w:oddHBand="0" w:evenHBand="0" w:firstRowFirstColumn="0" w:firstRowLastColumn="0" w:lastRowFirstColumn="0" w:lastRowLastColumn="0"/>
+            <w:tcW w:w="1651" w:type="dxa"/>
+            <w:vAlign w:val="center"/>
+          </w:tcPr>
+          <w:p>
+            <w:pPr>
+              <w:autoSpaceDE w:val="0"/>
+              <w:autoSpaceDN w:val="0"/>
+              <w:adjustRightInd w:val="0"/>
+              <w:jc w:val="center"/>
+            </w:pPr>
+            <w:proofErr w:type="spellStart"/>
+            <w:r>
+              <w:t>proba</w:t>
+            </w:r>
+            <w:proofErr w:type="spellEnd"/>
+          </w:p>
+        </w:tc>
+        <w:tc>
+          <w:tcPr>
+            <w:tcW w:w="1651" w:type="dxa"/>
+            <w:vAlign w:val="center"/>
+          </w:tcPr>
+          <w:p>
+            <w:pPr>
+              <w:autoSpaceDE w:val="0"/>
+              <w:autoSpaceDN w:val="0"/>
+              <w:adjustRightInd w:val="0"/>
+              <w:jc w:val="center"/>
+              <w:cnfStyle w:val="000000000000" w:firstRow="0" w:lastRow="0" w:firstColumn="0" w:lastColumn="0" w:oddVBand="0" w:evenVBand="0" w:oddHBand="0" w:evenHBand="0" w:firstRowFirstColumn="0" w:firstRowLastColumn="0" w:lastRowFirstColumn="0" w:lastRowLastColumn="0"/>
+            </w:pPr>
+            <w:r>
+              <w:t>0</w:t>
+            </w:r>
+          </w:p>
+        </w:tc>
+        <w:tc>
+          <w:tcPr>
+            <w:tcW w:w="1651" w:type="dxa"/>
+            <w:vAlign w:val="center"/>
+          </w:tcPr>
+          <w:p>
+            <w:pPr>
+              <w:autoSpaceDE w:val="0"/>
+              <w:autoSpaceDN w:val="0"/>
+              <w:adjustRightInd w:val="0"/>
+              <w:jc w:val="center"/>
+              <w:cnfStyle w:val="000000000000" w:firstRow="0" w:lastRow="0" w:firstColumn="0" w:lastColumn="0" w:oddVBand="0" w:evenVBand="0" w:oddHBand="0" w:evenHBand="0" w:firstRowFirstColumn="0" w:firstRowLastColumn="0" w:lastRowFirstColumn="0" w:lastRowLastColumn="0"/>
+            </w:pPr>
+            <w:r>
+              <w:t>0</w:t>
+            </w:r>
+          </w:p>
+        </w:tc>
+        <w:tc>
+          <w:tcPr>
+            <w:tcW w:w="1651" w:type="dxa"/>
+            <w:vAlign w:val="center"/>
+          </w:tcPr>
+          <w:p>
+            <w:pPr>
+              <w:autoSpaceDE w:val="0"/>
+              <w:autoSpaceDN w:val="0"/>
+              <w:adjustRightInd w:val="0"/>
+              <w:jc w:val="center"/>
+              <w:cnfStyle w:val="000000000000" w:firstRow="0" w:lastRow="0" w:firstColumn="0" w:lastColumn="0" w:oddVBand="0" w:evenVBand="0" w:oddHBand="0" w:evenHBand="0" w:firstRowFirstColumn="0" w:firstRowLastColumn="0" w:lastRowFirstColumn="0" w:lastRowLastColumn="0"/>
+            </w:pPr>
+            <w:r>
+              <w:t>0</w:t>
+            </w:r>
+          </w:p>
+        </w:tc>
+        <w:tc>
+          <w:tcPr>
+            <w:tcW w:w="1652" w:type="dxa"/>
+            <w:vAlign w:val="center"/>
+          </w:tcPr>
+          <w:p>
+            <w:pPr>
+              <w:autoSpaceDE w:val="0"/>
+              <w:autoSpaceDN w:val="0"/>
+              <w:adjustRightInd w:val="0"/>
+              <w:jc w:val="center"/>
+              <w:cnfStyle w:val="000000000000" w:firstRow="0" w:lastRow="0" w:firstColumn="0" w:lastColumn="0" w:oddVBand="0" w:evenVBand="0" w:oddHBand="0" w:evenHBand="0" w:firstRowFirstColumn="0" w:firstRowLastColumn="0" w:lastRowFirstColumn="0" w:lastRowLastColumn="0"/>
+            </w:pPr>
+            <w:r>
+              <w:t>0</w:t>
+            </w:r>
+          </w:p>
+        </w:tc>
+      </w:tr>
+    </w:tbl>
+    <w:p>
+      <w:pPr>
+        <w:autoSpaceDE w:val="0"/>
+        <w:autoSpaceDN w:val="0"/>
+        <w:adjustRightInd w:val="0"/>
+        <w:spacing w:after="0" w:line="240" w:lineRule="auto"/>
+      </w:pPr>
+    </w:p>
+    <w:p>
+      <w:pPr>
+        <w:autoSpaceDE w:val="0"/>
+        <w:autoSpaceDN w:val="0"/>
+        <w:adjustRightInd w:val="0"/>
+        <w:spacing w:after="0" w:line="240" w:lineRule="auto"/>
+      </w:pPr>
+      <w:r>
+        <w:t>On remarque que la somme des durées sur la mesure 1 a dépassé 16.</w:t>
+      </w:r>
+    </w:p>
+    <w:p>
+      <w:pPr>
+        <w:autoSpaceDE w:val="0"/>
+        <w:autoSpaceDN w:val="0"/>
+        <w:adjustRightInd w:val="0"/>
+        <w:spacing w:after="0" w:line="240" w:lineRule="auto"/>
+      </w:pPr>
+    </w:p>
+    <w:p>
+      <w:pPr>
+        <w:autoSpaceDE w:val="0"/>
+        <w:autoSpaceDN w:val="0"/>
+        <w:adjustRightInd w:val="0"/>
+        <w:spacing w:after="0" w:line="240" w:lineRule="auto"/>
+      </w:pPr>
+      <w:r>
+        <w:t>Dans ce cas de figure où les probabilités secondaire</w:t>
+      </w:r>
       <w:bookmarkStart w:id="0" w:name="_GoBack"/>
       <w:bookmarkEnd w:id="0"/>
     </w:p>
-    <w:p/>
     <w:sectPr>
       <w:pgSz w:w="11906" w:h="16838"/>
       <w:pgMar w:top="1417" w:right="1417" w:bottom="1417" w:left="1417" w:header="708" w:footer="708" w:gutter="0"/>
@@ -2857,6 +4736,232 @@
       </w:tcPr>
     </w:tblStylePr>
   </w:style>
+  <w:style w:type="table" w:styleId="GridTable5Dark">
+    <w:name w:val="Grid Table 5 Dark"/>
+    <w:basedOn w:val="TableNormal"/>
+    <w:uiPriority w:val="50"/>
+    <w:rsid w:val="00D0329B"/>
+    <w:pPr>
+      <w:spacing w:after="0" w:line="240" w:lineRule="auto"/>
+    </w:pPr>
+    <w:tblPr>
+      <w:tblStyleRowBandSize w:val="1"/>
+      <w:tblStyleColBandSize w:val="1"/>
+      <w:tblBorders>
+        <w:top w:val="single" w:sz="4" w:space="0" w:color="FFFFFF" w:themeColor="background1"/>
+        <w:left w:val="single" w:sz="4" w:space="0" w:color="FFFFFF" w:themeColor="background1"/>
+        <w:bottom w:val="single" w:sz="4" w:space="0" w:color="FFFFFF" w:themeColor="background1"/>
+        <w:right w:val="single" w:sz="4" w:space="0" w:color="FFFFFF" w:themeColor="background1"/>
+        <w:insideH w:val="single" w:sz="4" w:space="0" w:color="FFFFFF" w:themeColor="background1"/>
+        <w:insideV w:val="single" w:sz="4" w:space="0" w:color="FFFFFF" w:themeColor="background1"/>
+      </w:tblBorders>
+    </w:tblPr>
+    <w:tcPr>
+      <w:shd w:val="clear" w:color="auto" w:fill="CCCCCC" w:themeFill="text1" w:themeFillTint="33"/>
+    </w:tcPr>
+    <w:tblStylePr w:type="firstRow">
+      <w:rPr>
+        <w:b/>
+        <w:bCs/>
+        <w:color w:val="FFFFFF" w:themeColor="background1"/>
+      </w:rPr>
+      <w:tblPr/>
+      <w:tcPr>
+        <w:tcBorders>
+          <w:top w:val="single" w:sz="4" w:space="0" w:color="FFFFFF" w:themeColor="background1"/>
+          <w:left w:val="single" w:sz="4" w:space="0" w:color="FFFFFF" w:themeColor="background1"/>
+          <w:right w:val="single" w:sz="4" w:space="0" w:color="FFFFFF" w:themeColor="background1"/>
+          <w:insideH w:val="nil"/>
+          <w:insideV w:val="nil"/>
+        </w:tcBorders>
+        <w:shd w:val="clear" w:color="auto" w:fill="000000" w:themeFill="text1"/>
+      </w:tcPr>
+    </w:tblStylePr>
+    <w:tblStylePr w:type="lastRow">
+      <w:rPr>
+        <w:b/>
+        <w:bCs/>
+        <w:color w:val="FFFFFF" w:themeColor="background1"/>
+      </w:rPr>
+      <w:tblPr/>
+      <w:tcPr>
+        <w:tcBorders>
+          <w:left w:val="single" w:sz="4" w:space="0" w:color="FFFFFF" w:themeColor="background1"/>
+          <w:bottom w:val="single" w:sz="4" w:space="0" w:color="FFFFFF" w:themeColor="background1"/>
+          <w:right w:val="single" w:sz="4" w:space="0" w:color="FFFFFF" w:themeColor="background1"/>
+          <w:insideH w:val="nil"/>
+          <w:insideV w:val="nil"/>
+        </w:tcBorders>
+        <w:shd w:val="clear" w:color="auto" w:fill="000000" w:themeFill="text1"/>
+      </w:tcPr>
+    </w:tblStylePr>
+    <w:tblStylePr w:type="firstCol">
+      <w:rPr>
+        <w:b/>
+        <w:bCs/>
+        <w:color w:val="FFFFFF" w:themeColor="background1"/>
+      </w:rPr>
+      <w:tblPr/>
+      <w:tcPr>
+        <w:tcBorders>
+          <w:top w:val="single" w:sz="4" w:space="0" w:color="FFFFFF" w:themeColor="background1"/>
+          <w:left w:val="single" w:sz="4" w:space="0" w:color="FFFFFF" w:themeColor="background1"/>
+          <w:bottom w:val="single" w:sz="4" w:space="0" w:color="FFFFFF" w:themeColor="background1"/>
+          <w:insideV w:val="nil"/>
+        </w:tcBorders>
+        <w:shd w:val="clear" w:color="auto" w:fill="000000" w:themeFill="text1"/>
+      </w:tcPr>
+    </w:tblStylePr>
+    <w:tblStylePr w:type="lastCol">
+      <w:rPr>
+        <w:b/>
+        <w:bCs/>
+        <w:color w:val="FFFFFF" w:themeColor="background1"/>
+      </w:rPr>
+      <w:tblPr/>
+      <w:tcPr>
+        <w:tcBorders>
+          <w:top w:val="single" w:sz="4" w:space="0" w:color="FFFFFF" w:themeColor="background1"/>
+          <w:bottom w:val="single" w:sz="4" w:space="0" w:color="FFFFFF" w:themeColor="background1"/>
+          <w:right w:val="single" w:sz="4" w:space="0" w:color="FFFFFF" w:themeColor="background1"/>
+          <w:insideV w:val="nil"/>
+        </w:tcBorders>
+        <w:shd w:val="clear" w:color="auto" w:fill="000000" w:themeFill="text1"/>
+      </w:tcPr>
+    </w:tblStylePr>
+    <w:tblStylePr w:type="band1Vert">
+      <w:tblPr/>
+      <w:tcPr>
+        <w:shd w:val="clear" w:color="auto" w:fill="999999" w:themeFill="text1" w:themeFillTint="66"/>
+      </w:tcPr>
+    </w:tblStylePr>
+    <w:tblStylePr w:type="band1Horz">
+      <w:tblPr/>
+      <w:tcPr>
+        <w:shd w:val="clear" w:color="auto" w:fill="999999" w:themeFill="text1" w:themeFillTint="66"/>
+      </w:tcPr>
+    </w:tblStylePr>
+  </w:style>
+  <w:style w:type="table" w:styleId="PlainTable5">
+    <w:name w:val="Plain Table 5"/>
+    <w:basedOn w:val="TableNormal"/>
+    <w:uiPriority w:val="45"/>
+    <w:rsid w:val="006B050B"/>
+    <w:pPr>
+      <w:spacing w:after="0" w:line="240" w:lineRule="auto"/>
+    </w:pPr>
+    <w:tblPr>
+      <w:tblStyleRowBandSize w:val="1"/>
+      <w:tblStyleColBandSize w:val="1"/>
+    </w:tblPr>
+    <w:tblStylePr w:type="firstRow">
+      <w:rPr>
+        <w:rFonts w:asciiTheme="majorHAnsi" w:eastAsiaTheme="majorEastAsia" w:hAnsiTheme="majorHAnsi" w:cstheme="majorBidi"/>
+        <w:i/>
+        <w:iCs/>
+        <w:sz w:val="26"/>
+      </w:rPr>
+      <w:tblPr/>
+      <w:tcPr>
+        <w:tcBorders>
+          <w:bottom w:val="single" w:sz="4" w:space="0" w:color="7F7F7F" w:themeColor="text1" w:themeTint="80"/>
+        </w:tcBorders>
+        <w:shd w:val="clear" w:color="auto" w:fill="FFFFFF" w:themeFill="background1"/>
+      </w:tcPr>
+    </w:tblStylePr>
+    <w:tblStylePr w:type="lastRow">
+      <w:rPr>
+        <w:rFonts w:asciiTheme="majorHAnsi" w:eastAsiaTheme="majorEastAsia" w:hAnsiTheme="majorHAnsi" w:cstheme="majorBidi"/>
+        <w:i/>
+        <w:iCs/>
+        <w:sz w:val="26"/>
+      </w:rPr>
+      <w:tblPr/>
+      <w:tcPr>
+        <w:tcBorders>
+          <w:top w:val="single" w:sz="4" w:space="0" w:color="7F7F7F" w:themeColor="text1" w:themeTint="80"/>
+        </w:tcBorders>
+        <w:shd w:val="clear" w:color="auto" w:fill="FFFFFF" w:themeFill="background1"/>
+      </w:tcPr>
+    </w:tblStylePr>
+    <w:tblStylePr w:type="firstCol">
+      <w:pPr>
+        <w:jc w:val="right"/>
+      </w:pPr>
+      <w:rPr>
+        <w:rFonts w:asciiTheme="majorHAnsi" w:eastAsiaTheme="majorEastAsia" w:hAnsiTheme="majorHAnsi" w:cstheme="majorBidi"/>
+        <w:i/>
+        <w:iCs/>
+        <w:sz w:val="26"/>
+      </w:rPr>
+      <w:tblPr/>
+      <w:tcPr>
+        <w:tcBorders>
+          <w:right w:val="single" w:sz="4" w:space="0" w:color="7F7F7F" w:themeColor="text1" w:themeTint="80"/>
+        </w:tcBorders>
+        <w:shd w:val="clear" w:color="auto" w:fill="FFFFFF" w:themeFill="background1"/>
+      </w:tcPr>
+    </w:tblStylePr>
+    <w:tblStylePr w:type="lastCol">
+      <w:rPr>
+        <w:rFonts w:asciiTheme="majorHAnsi" w:eastAsiaTheme="majorEastAsia" w:hAnsiTheme="majorHAnsi" w:cstheme="majorBidi"/>
+        <w:i/>
+        <w:iCs/>
+        <w:sz w:val="26"/>
+      </w:rPr>
+      <w:tblPr/>
+      <w:tcPr>
+        <w:tcBorders>
+          <w:left w:val="single" w:sz="4" w:space="0" w:color="7F7F7F" w:themeColor="text1" w:themeTint="80"/>
+        </w:tcBorders>
+        <w:shd w:val="clear" w:color="auto" w:fill="FFFFFF" w:themeFill="background1"/>
+      </w:tcPr>
+    </w:tblStylePr>
+    <w:tblStylePr w:type="band1Vert">
+      <w:tblPr/>
+      <w:tcPr>
+        <w:shd w:val="clear" w:color="auto" w:fill="F2F2F2" w:themeFill="background1" w:themeFillShade="F2"/>
+      </w:tcPr>
+    </w:tblStylePr>
+    <w:tblStylePr w:type="band1Horz">
+      <w:tblPr/>
+      <w:tcPr>
+        <w:shd w:val="clear" w:color="auto" w:fill="F2F2F2" w:themeFill="background1" w:themeFillShade="F2"/>
+      </w:tcPr>
+    </w:tblStylePr>
+    <w:tblStylePr w:type="neCell">
+      <w:tblPr/>
+      <w:tcPr>
+        <w:tcBorders>
+          <w:left w:val="nil"/>
+        </w:tcBorders>
+      </w:tcPr>
+    </w:tblStylePr>
+    <w:tblStylePr w:type="nwCell">
+      <w:tblPr/>
+      <w:tcPr>
+        <w:tcBorders>
+          <w:right w:val="nil"/>
+        </w:tcBorders>
+      </w:tcPr>
+    </w:tblStylePr>
+    <w:tblStylePr w:type="seCell">
+      <w:tblPr/>
+      <w:tcPr>
+        <w:tcBorders>
+          <w:left w:val="nil"/>
+        </w:tcBorders>
+      </w:tcPr>
+    </w:tblStylePr>
+    <w:tblStylePr w:type="swCell">
+      <w:tblPr/>
+      <w:tcPr>
+        <w:tcBorders>
+          <w:right w:val="nil"/>
+        </w:tcBorders>
+      </w:tcPr>
+    </w:tblStylePr>
+  </w:style>
 </w:styles>
 </file>
 

</xml_diff>